<commit_message>
update doc export folder
</commit_message>
<xml_diff>
--- a/doc/export/leeme-book.docx
+++ b/doc/export/leeme-book.docx
@@ -53,13 +53,13 @@
         <w:pStyle w:val="Date"/>
       </w:pPr>
       <w:r>
-        <w:t xml:space="preserve">Septiembre</w:t>
-      </w:r>
-      <w:r>
-        <w:t xml:space="preserve"> </w:t>
-      </w:r>
-      <w:r>
-        <w:t xml:space="preserve">2016</w:t>
+        <w:t xml:space="preserve">Enero</w:t>
+      </w:r>
+      <w:r>
+        <w:t xml:space="preserve"> </w:t>
+      </w:r>
+      <w:r>
+        <w:t xml:space="preserve">2017</w:t>
       </w:r>
     </w:p>
     <w:sdt>
@@ -1698,7 +1698,7 @@
     </w:lvl>
   </w:abstractNum>
   <w:abstractNum w:abstractNumId="990">
-    <w:nsid w:val="ed64b09f"/>
+    <w:nsid w:val="570b44aa"/>
     <w:multiLevelType w:val="multilevel"/>
     <w:lvl w:ilvl="0">
       <w:numFmt w:val="bullet"/>
@@ -1779,7 +1779,7 @@
     </w:lvl>
   </w:abstractNum>
   <w:abstractNum w:abstractNumId="991">
-    <w:nsid w:val="bba508e4"/>
+    <w:nsid w:val="62935e6a"/>
     <w:multiLevelType w:val="multilevel"/>
     <w:lvl w:ilvl="0">
       <w:numFmt w:val="bullet"/>

</xml_diff>

<commit_message>
añadidas variables para manejar el tamaño de la presentación con RevealJS
</commit_message>
<xml_diff>
--- a/doc/export/leeme-book.docx
+++ b/doc/export/leeme-book.docx
@@ -2592,7 +2592,7 @@
     </w:lvl>
   </w:abstractNum>
   <w:abstractNum w:abstractNumId="990">
-    <w:nsid w:val="f20e6da3"/>
+    <w:nsid w:val="a0691d46"/>
     <w:multiLevelType w:val="multilevel"/>
     <w:lvl w:ilvl="0">
       <w:numFmt w:val="bullet"/>
@@ -2673,7 +2673,7 @@
     </w:lvl>
   </w:abstractNum>
   <w:abstractNum w:abstractNumId="991">
-    <w:nsid w:val="c6f79066"/>
+    <w:nsid w:val="3b341b88"/>
     <w:multiLevelType w:val="multilevel"/>
     <w:lvl w:ilvl="0">
       <w:numFmt w:val="bullet"/>

</xml_diff>

<commit_message>
reopen and close #18
</commit_message>
<xml_diff>
--- a/doc/export/leeme-book.docx
+++ b/doc/export/leeme-book.docx
@@ -2592,7 +2592,7 @@
     </w:lvl>
   </w:abstractNum>
   <w:abstractNum w:abstractNumId="990">
-    <w:nsid w:val="a0691d46"/>
+    <w:nsid w:val="82d1a635"/>
     <w:multiLevelType w:val="multilevel"/>
     <w:lvl w:ilvl="0">
       <w:numFmt w:val="bullet"/>
@@ -2673,7 +2673,7 @@
     </w:lvl>
   </w:abstractNum>
   <w:abstractNum w:abstractNumId="991">
-    <w:nsid w:val="3b341b88"/>
+    <w:nsid w:val="83344627"/>
     <w:multiLevelType w:val="multilevel"/>
     <w:lvl w:ilvl="0">
       <w:numFmt w:val="bullet"/>

</xml_diff>

<commit_message>
release 3.0 casi terminada
</commit_message>
<xml_diff>
--- a/doc/export/leeme-book.docx
+++ b/doc/export/leeme-book.docx
@@ -179,13 +179,6 @@
       </w:r>
       <w:r>
         <w:t xml:space="preserve">sin preocuparnos por el estilo, solo por el contenido.</w:t>
-      </w:r>
-    </w:p>
-    <w:p>
-      <w:r>
-        <w:pict>
-          <v:rect style="width:0;height:1.5pt" o:hralign="center" o:hrstd="t" o:hr="t"/>
-        </w:pict>
       </w:r>
     </w:p>
     <w:p>
@@ -438,16 +431,54 @@
       <w:pPr>
         <w:pStyle w:val="Heading2"/>
       </w:pPr>
-      <w:bookmarkStart w:id="35" w:name="licencia"/>
-      <w:bookmarkEnd w:id="35"/>
-      <w:r>
-        <w:t xml:space="preserve">Licencia</w:t>
-      </w:r>
-    </w:p>
-    <w:p>
-      <w:pPr>
-        <w:pStyle w:val="Compact"/>
-        <w:pStyle w:val="BlockText"/>
+      <w:bookmarkStart w:id="36" w:name="creative-commons-attribution-3.0"/>
+      <w:bookmarkEnd w:id="36"/>
+      <w:r>
+        <w:drawing>
+          <wp:inline>
+            <wp:extent cx="811161" cy="285750"/>
+            <wp:effectExtent b="0" l="0" r="0" t="0"/>
+            <wp:docPr descr="Creative Commons Attribution 3.0" title="" id="1" name="Picture"/>
+            <a:graphic>
+              <a:graphicData uri="http://schemas.openxmlformats.org/drawingml/2006/picture">
+                <pic:pic>
+                  <pic:nvPicPr>
+                    <pic:cNvPr descr="../img/cc-by-sa.png" id="0" name="Picture"/>
+                    <pic:cNvPicPr>
+                      <a:picLocks noChangeArrowheads="1" noChangeAspect="1"/>
+                    </pic:cNvPicPr>
+                  </pic:nvPicPr>
+                  <pic:blipFill>
+                    <a:blip r:embed="rId35"/>
+                    <a:stretch>
+                      <a:fillRect/>
+                    </a:stretch>
+                  </pic:blipFill>
+                  <pic:spPr bwMode="auto">
+                    <a:xfrm>
+                      <a:off x="0" y="0"/>
+                      <a:ext cx="811161" cy="285750"/>
+                    </a:xfrm>
+                    <a:prstGeom prst="rect">
+                      <a:avLst/>
+                    </a:prstGeom>
+                    <a:noFill/>
+                    <a:ln w="9525">
+                      <a:noFill/>
+                      <a:headEnd/>
+                      <a:tailEnd/>
+                    </a:ln>
+                  </pic:spPr>
+                </pic:pic>
+              </a:graphicData>
+            </a:graphic>
+          </wp:inline>
+        </w:drawing>
+      </w:r>
+    </w:p>
+    <w:p>
+      <w:pPr>
+        <w:pStyle w:val="Compact"/>
         <w:numPr>
           <w:numId w:val="1003"/>
           <w:ilvl w:val="0"/>
@@ -463,13 +494,12 @@
     <w:p>
       <w:pPr>
         <w:pStyle w:val="Compact"/>
-        <w:pStyle w:val="BlockText"/>
         <w:numPr>
           <w:numId w:val="1004"/>
           <w:ilvl w:val="1"/>
         </w:numPr>
       </w:pPr>
-      <w:hyperlink r:id="rId36">
+      <w:hyperlink r:id="rId37">
         <w:r>
           <w:rPr>
             <w:rStyle w:val="Hyperlink"/>
@@ -481,7 +511,6 @@
     <w:p>
       <w:pPr>
         <w:pStyle w:val="Compact"/>
-        <w:pStyle w:val="BlockText"/>
         <w:numPr>
           <w:numId w:val="1003"/>
           <w:ilvl w:val="0"/>
@@ -497,13 +526,12 @@
     <w:p>
       <w:pPr>
         <w:pStyle w:val="Compact"/>
-        <w:pStyle w:val="BlockText"/>
         <w:numPr>
           <w:numId w:val="1005"/>
           <w:ilvl w:val="1"/>
         </w:numPr>
       </w:pPr>
-      <w:hyperlink r:id="rId37">
+      <w:hyperlink r:id="rId38">
         <w:r>
           <w:rPr>
             <w:rStyle w:val="Hyperlink"/>
@@ -516,8 +544,8 @@
       <w:pPr>
         <w:pStyle w:val="Heading1"/>
       </w:pPr>
-      <w:bookmarkStart w:id="38" w:name="instalación"/>
-      <w:bookmarkEnd w:id="38"/>
+      <w:bookmarkStart w:id="39" w:name="instalación"/>
+      <w:bookmarkEnd w:id="39"/>
       <w:r>
         <w:t xml:space="preserve">Instalación</w:t>
       </w:r>
@@ -526,8 +554,8 @@
       <w:pPr>
         <w:pStyle w:val="Heading2"/>
       </w:pPr>
-      <w:bookmarkStart w:id="39" w:name="dependencias"/>
-      <w:bookmarkEnd w:id="39"/>
+      <w:bookmarkStart w:id="40" w:name="dependencias"/>
+      <w:bookmarkEnd w:id="40"/>
       <w:r>
         <w:t xml:space="preserve">Dependencias</w:t>
       </w:r>
@@ -552,7 +580,7 @@
           <w:ilvl w:val="1"/>
         </w:numPr>
       </w:pPr>
-      <w:hyperlink r:id="rId40">
+      <w:hyperlink r:id="rId41">
         <w:r>
           <w:rPr>
             <w:rStyle w:val="Hyperlink"/>
@@ -569,7 +597,7 @@
           <w:ilvl w:val="1"/>
         </w:numPr>
       </w:pPr>
-      <w:hyperlink r:id="rId41">
+      <w:hyperlink r:id="rId42">
         <w:r>
           <w:rPr>
             <w:rStyle w:val="Hyperlink"/>
@@ -598,7 +626,7 @@
           <w:ilvl w:val="1"/>
         </w:numPr>
       </w:pPr>
-      <w:hyperlink r:id="rId42">
+      <w:hyperlink r:id="rId43">
         <w:r>
           <w:rPr>
             <w:rStyle w:val="Hyperlink"/>
@@ -611,8 +639,8 @@
       <w:pPr>
         <w:pStyle w:val="Heading2"/>
       </w:pPr>
-      <w:bookmarkStart w:id="43" w:name="requisitos"/>
-      <w:bookmarkEnd w:id="43"/>
+      <w:bookmarkStart w:id="44" w:name="requisitos"/>
+      <w:bookmarkEnd w:id="44"/>
       <w:r>
         <w:t xml:space="preserve">Requisitos</w:t>
       </w:r>
@@ -637,8 +665,8 @@
       <w:pPr>
         <w:pStyle w:val="Heading2"/>
       </w:pPr>
-      <w:bookmarkStart w:id="44" w:name="descarga"/>
-      <w:bookmarkEnd w:id="44"/>
+      <w:bookmarkStart w:id="45" w:name="descarga"/>
+      <w:bookmarkEnd w:id="45"/>
       <w:r>
         <w:t xml:space="preserve">Descarga</w:t>
       </w:r>
@@ -647,7 +675,7 @@
       <w:pPr>
         <w:pStyle w:val="FirstParagraph"/>
       </w:pPr>
-      <w:hyperlink r:id="rId45">
+      <w:hyperlink r:id="rId46">
         <w:r>
           <w:rPr>
             <w:rStyle w:val="Hyperlink"/>
@@ -660,8 +688,8 @@
       <w:pPr>
         <w:pStyle w:val="Heading2"/>
       </w:pPr>
-      <w:bookmarkStart w:id="46" w:name="docker"/>
-      <w:bookmarkEnd w:id="46"/>
+      <w:bookmarkStart w:id="47" w:name="docker"/>
+      <w:bookmarkEnd w:id="47"/>
       <w:r>
         <w:t xml:space="preserve">Docker</w:t>
       </w:r>
@@ -698,8 +726,8 @@
       <w:pPr>
         <w:pStyle w:val="Heading3"/>
       </w:pPr>
-      <w:bookmarkStart w:id="47" w:name="construir-la-imagen"/>
-      <w:bookmarkEnd w:id="47"/>
+      <w:bookmarkStart w:id="48" w:name="construir-la-imagen"/>
+      <w:bookmarkEnd w:id="48"/>
       <w:r>
         <w:t xml:space="preserve">Construir la imagen</w:t>
       </w:r>
@@ -727,8 +755,8 @@
       <w:pPr>
         <w:pStyle w:val="Heading3"/>
       </w:pPr>
-      <w:bookmarkStart w:id="48" w:name="lanzar-el-contenedor"/>
-      <w:bookmarkEnd w:id="48"/>
+      <w:bookmarkStart w:id="49" w:name="lanzar-el-contenedor"/>
+      <w:bookmarkEnd w:id="49"/>
       <w:r>
         <w:t xml:space="preserve">Lanzar el contenedor</w:t>
       </w:r>
@@ -848,8 +876,8 @@
       <w:pPr>
         <w:pStyle w:val="Heading1"/>
       </w:pPr>
-      <w:bookmarkStart w:id="49" w:name="manejo"/>
-      <w:bookmarkEnd w:id="49"/>
+      <w:bookmarkStart w:id="50" w:name="manejo"/>
+      <w:bookmarkEnd w:id="50"/>
       <w:r>
         <w:t xml:space="preserve">Manejo</w:t>
       </w:r>
@@ -858,8 +886,8 @@
       <w:pPr>
         <w:pStyle w:val="Heading2"/>
       </w:pPr>
-      <w:bookmarkStart w:id="50" w:name="creación"/>
-      <w:bookmarkEnd w:id="50"/>
+      <w:bookmarkStart w:id="51" w:name="creación"/>
+      <w:bookmarkEnd w:id="51"/>
       <w:r>
         <w:t xml:space="preserve">Creación</w:t>
       </w:r>
@@ -927,7 +955,7 @@
       <w:r>
         <w:t xml:space="preserve"> </w:t>
       </w:r>
-      <w:hyperlink r:id="rId51">
+      <w:hyperlink r:id="rId52">
         <w:r>
           <w:rPr>
             <w:rStyle w:val="Hyperlink"/>
@@ -955,8 +983,8 @@
       <w:pPr>
         <w:pStyle w:val="Heading2"/>
       </w:pPr>
-      <w:bookmarkStart w:id="52" w:name="notas"/>
-      <w:bookmarkEnd w:id="52"/>
+      <w:bookmarkStart w:id="53" w:name="notas"/>
+      <w:bookmarkEnd w:id="53"/>
       <w:r>
         <w:t xml:space="preserve">Notas</w:t>
       </w:r>
@@ -1019,6 +1047,70 @@
         <w:rPr>
           <w:rStyle w:val="VerbatimChar"/>
         </w:rPr>
+        <w:t xml:space="preserve">&lt;aside class="notes"&gt;</w:t>
+      </w:r>
+      <w:r>
+        <w:br w:type="textWrapping"/>
+      </w:r>
+      <w:r>
+        <w:rPr>
+          <w:rStyle w:val="VerbatimChar"/>
+        </w:rPr>
+        <w:t xml:space="preserve">Esto solo es visible en modo libro o si pulsas 's' en las slides.</w:t>
+      </w:r>
+      <w:r>
+        <w:br w:type="textWrapping"/>
+      </w:r>
+      <w:r>
+        <w:rPr>
+          <w:rStyle w:val="VerbatimChar"/>
+        </w:rPr>
+        <w:t xml:space="preserve">&lt;/aside&gt; </w:t>
+      </w:r>
+    </w:p>
+    <w:p>
+      <w:pPr>
+        <w:pStyle w:val="Compact"/>
+      </w:pPr>
+      <w:r>
+        <w:t xml:space="preserve">Esto solo es visible en modo libro o si pulsas 's' en las slides.</w:t>
+      </w:r>
+    </w:p>
+    <w:p>
+      <w:pPr>
+        <w:pStyle w:val="Heading2"/>
+      </w:pPr>
+      <w:bookmarkStart w:id="54" w:name="niveles"/>
+      <w:bookmarkEnd w:id="54"/>
+      <w:r>
+        <w:t xml:space="preserve">Niveles</w:t>
+      </w:r>
+    </w:p>
+    <w:p>
+      <w:pPr>
+        <w:pStyle w:val="FirstParagraph"/>
+      </w:pPr>
+      <w:r>
+        <w:t xml:space="preserve">Puedes tener tantos niveles como quieras. Ejemplo:</w:t>
+      </w:r>
+    </w:p>
+    <w:p>
+      <w:pPr>
+        <w:pStyle w:val="SourceCode"/>
+      </w:pPr>
+      <w:r>
+        <w:rPr>
+          <w:rStyle w:val="VerbatimChar"/>
+        </w:rPr>
+        <w:t xml:space="preserve"># Nivel 1 (en slides y libro)</w:t>
+      </w:r>
+      <w:r>
+        <w:br w:type="textWrapping"/>
+      </w:r>
+      <w:r>
+        <w:rPr>
+          <w:rStyle w:val="VerbatimChar"/>
+        </w:rPr>
         <w:t xml:space="preserve"/>
       </w:r>
       <w:r>
@@ -1028,7 +1120,7 @@
         <w:rPr>
           <w:rStyle w:val="VerbatimChar"/>
         </w:rPr>
-        <w:t xml:space="preserve">Esto solo es visible en modo libro o si pulsas 's' en las slides.</w:t>
+        <w:t xml:space="preserve">## Nivel 2 (en slides y libro)</w:t>
       </w:r>
       <w:r>
         <w:br w:type="textWrapping"/>
@@ -1037,7 +1129,16 @@
         <w:rPr>
           <w:rStyle w:val="VerbatimChar"/>
         </w:rPr>
-        <w:t xml:space="preserve"> </w:t>
+        <w:t xml:space="preserve"/>
+      </w:r>
+      <w:r>
+        <w:br w:type="textWrapping"/>
+      </w:r>
+      <w:r>
+        <w:rPr>
+          <w:rStyle w:val="VerbatimChar"/>
+        </w:rPr>
+        <w:t xml:space="preserve">### Nivel 3 (en libro pero se queda como nivel 2 en slides) </w:t>
       </w:r>
     </w:p>
     <w:p>
@@ -1045,17 +1146,17 @@
         <w:pStyle w:val="FirstParagraph"/>
       </w:pPr>
       <w:r>
-        <w:t xml:space="preserve">Esto solo es visible en modo libro o si pulsas 's' en las slides.</w:t>
+        <w:t xml:space="preserve">Pero sólo en los libros. En las slides solo puedes tener 2 niveles.</w:t>
       </w:r>
     </w:p>
     <w:p>
       <w:pPr>
         <w:pStyle w:val="Heading2"/>
       </w:pPr>
-      <w:bookmarkStart w:id="53" w:name="niveles"/>
-      <w:bookmarkEnd w:id="53"/>
-      <w:r>
-        <w:t xml:space="preserve">Niveles</w:t>
+      <w:bookmarkStart w:id="55" w:name="numeración"/>
+      <w:bookmarkEnd w:id="55"/>
+      <w:r>
+        <w:t xml:space="preserve">Numeración</w:t>
       </w:r>
     </w:p>
     <w:p>
@@ -1063,7 +1164,7 @@
         <w:pStyle w:val="FirstParagraph"/>
       </w:pPr>
       <w:r>
-        <w:t xml:space="preserve">Puedes tener tantos niveles como quieras. Ejemplo:</w:t>
+        <w:t xml:space="preserve">Puedes nombrar igual varias slides con, (II), etc. pero luego solo el primero será exportado al libro. Ejemplo:</w:t>
       </w:r>
     </w:p>
     <w:p>
@@ -1074,7 +1175,7 @@
         <w:rPr>
           <w:rStyle w:val="VerbatimChar"/>
         </w:rPr>
-        <w:t xml:space="preserve"># Nivel 1 (en slides y libro)</w:t>
+        <w:t xml:space="preserve"> ## Foo Bar</w:t>
       </w:r>
       <w:r>
         <w:br w:type="textWrapping"/>
@@ -1092,25 +1193,160 @@
         <w:rPr>
           <w:rStyle w:val="VerbatimChar"/>
         </w:rPr>
-        <w:t xml:space="preserve">## Nivel 2 (en slides y libro)</w:t>
+        <w:t xml:space="preserve"> ## Foo Bar (II)</w:t>
+      </w:r>
+    </w:p>
+    <w:p>
+      <w:pPr>
+        <w:pStyle w:val="FirstParagraph"/>
+      </w:pPr>
+      <w:r>
+        <w:t xml:space="preserve">En el libro quedará:</w:t>
+      </w:r>
+    </w:p>
+    <w:p>
+      <w:pPr>
+        <w:pStyle w:val="SourceCode"/>
+      </w:pPr>
+      <w:r>
+        <w:rPr>
+          <w:rStyle w:val="VerbatimChar"/>
+        </w:rPr>
+        <w:t xml:space="preserve"> ## Foo Bar</w:t>
+      </w:r>
+    </w:p>
+    <w:p>
+      <w:pPr>
+        <w:pStyle w:val="Heading2"/>
+      </w:pPr>
+      <w:bookmarkStart w:id="56" w:name="configuración"/>
+      <w:bookmarkEnd w:id="56"/>
+      <w:r>
+        <w:t xml:space="preserve">Configuración</w:t>
+      </w:r>
+    </w:p>
+    <w:p>
+      <w:pPr>
+        <w:pStyle w:val="FirstParagraph"/>
+      </w:pPr>
+      <w:r>
+        <w:t xml:space="preserve">Podemos configurar los ficheros que queremos generar desde el fichero</w:t>
+      </w:r>
+      <w:r>
+        <w:t xml:space="preserve"> </w:t>
+      </w:r>
+      <w:r>
+        <w:rPr>
+          <w:b/>
+        </w:rPr>
+        <w:t xml:space="preserve">build.properties</w:t>
+      </w:r>
+    </w:p>
+    <w:p>
+      <w:pPr>
+        <w:pStyle w:val="SourceCode"/>
+      </w:pPr>
+      <w:r>
+        <w:rPr>
+          <w:rStyle w:val="CommentTok"/>
+        </w:rPr>
+        <w:t xml:space="preserve">#GENERATION_MODE='min|med|max'</w:t>
       </w:r>
       <w:r>
         <w:br w:type="textWrapping"/>
       </w:r>
       <w:r>
         <w:rPr>
-          <w:rStyle w:val="VerbatimChar"/>
-        </w:rPr>
-        <w:t xml:space="preserve"/>
+          <w:rStyle w:val="VariableTok"/>
+        </w:rPr>
+        <w:t xml:space="preserve">DEFAULT_GENERATION_MODE=</w:t>
+      </w:r>
+      <w:r>
+        <w:rPr>
+          <w:rStyle w:val="StringTok"/>
+        </w:rPr>
+        <w:t xml:space="preserve">'min'</w:t>
       </w:r>
       <w:r>
         <w:br w:type="textWrapping"/>
       </w:r>
       <w:r>
-        <w:rPr>
-          <w:rStyle w:val="VerbatimChar"/>
-        </w:rPr>
-        <w:t xml:space="preserve">### Nivel 3 (en libro pero se queda como nivel 2 en slides) </w:t>
+        <w:br w:type="textWrapping"/>
+      </w:r>
+      <w:r>
+        <w:rPr>
+          <w:rStyle w:val="VariableTok"/>
+        </w:rPr>
+        <w:t xml:space="preserve">BUILD_REVEAL_SLIDES=</w:t>
+      </w:r>
+      <w:r>
+        <w:rPr>
+          <w:rStyle w:val="StringTok"/>
+        </w:rPr>
+        <w:t xml:space="preserve">'min'</w:t>
+      </w:r>
+      <w:r>
+        <w:br w:type="textWrapping"/>
+      </w:r>
+      <w:r>
+        <w:rPr>
+          <w:rStyle w:val="VariableTok"/>
+        </w:rPr>
+        <w:t xml:space="preserve">BUILD_REVEAL_SLIDES_PDF=</w:t>
+      </w:r>
+      <w:r>
+        <w:rPr>
+          <w:rStyle w:val="StringTok"/>
+        </w:rPr>
+        <w:t xml:space="preserve">'med'</w:t>
+      </w:r>
+      <w:r>
+        <w:br w:type="textWrapping"/>
+      </w:r>
+      <w:r>
+        <w:br w:type="textWrapping"/>
+      </w:r>
+      <w:r>
+        <w:rPr>
+          <w:rStyle w:val="VariableTok"/>
+        </w:rPr>
+        <w:t xml:space="preserve">BUILD_HTML_BOOK=</w:t>
+      </w:r>
+      <w:r>
+        <w:rPr>
+          <w:rStyle w:val="StringTok"/>
+        </w:rPr>
+        <w:t xml:space="preserve">'max'</w:t>
+      </w:r>
+      <w:r>
+        <w:br w:type="textWrapping"/>
+      </w:r>
+      <w:r>
+        <w:rPr>
+          <w:rStyle w:val="VariableTok"/>
+        </w:rPr>
+        <w:t xml:space="preserve">BUILD_DOCX_BOOK=</w:t>
+      </w:r>
+      <w:r>
+        <w:rPr>
+          <w:rStyle w:val="StringTok"/>
+        </w:rPr>
+        <w:t xml:space="preserve">'max'</w:t>
+      </w:r>
+      <w:r>
+        <w:br w:type="textWrapping"/>
+      </w:r>
+      <w:r>
+        <w:rPr>
+          <w:rStyle w:val="VariableTok"/>
+        </w:rPr>
+        <w:t xml:space="preserve">BUILD_EPUB_BOOK=</w:t>
+      </w:r>
+      <w:r>
+        <w:rPr>
+          <w:rStyle w:val="StringTok"/>
+        </w:rPr>
+        <w:t xml:space="preserve">'max'</w:t>
       </w:r>
     </w:p>
     <w:p>
@@ -1118,17 +1354,274 @@
         <w:pStyle w:val="FirstParagraph"/>
       </w:pPr>
       <w:r>
-        <w:t xml:space="preserve">Pero sólo en los libros. En las slides solo puedes tener 2 niveles.</w:t>
+        <w:t xml:space="preserve">Podemos configurar también algunas cosas más desde el fichero</w:t>
+      </w:r>
+      <w:r>
+        <w:t xml:space="preserve"> </w:t>
+      </w:r>
+      <w:r>
+        <w:rPr>
+          <w:b/>
+        </w:rPr>
+        <w:t xml:space="preserve">build.properties</w:t>
+      </w:r>
+    </w:p>
+    <w:p>
+      <w:pPr>
+        <w:pStyle w:val="SourceCode"/>
+      </w:pPr>
+      <w:r>
+        <w:rPr>
+          <w:rStyle w:val="VariableTok"/>
+        </w:rPr>
+        <w:t xml:space="preserve">CLEAN_LIB_FOLDER=</w:t>
+      </w:r>
+      <w:r>
+        <w:rPr>
+          <w:rStyle w:val="StringTok"/>
+        </w:rPr>
+        <w:t xml:space="preserve">'no'</w:t>
+      </w:r>
+      <w:r>
+        <w:br w:type="textWrapping"/>
+      </w:r>
+      <w:r>
+        <w:rPr>
+          <w:rStyle w:val="VariableTok"/>
+        </w:rPr>
+        <w:t xml:space="preserve">COPY_IMG_FOLDER=</w:t>
+      </w:r>
+      <w:r>
+        <w:rPr>
+          <w:rStyle w:val="StringTok"/>
+        </w:rPr>
+        <w:t xml:space="preserve">'no'</w:t>
+      </w:r>
+      <w:r>
+        <w:br w:type="textWrapping"/>
+      </w:r>
+      <w:r>
+        <w:rPr>
+          <w:rStyle w:val="VariableTok"/>
+        </w:rPr>
+        <w:t xml:space="preserve">ZIP_EXPORT_FOLDER=</w:t>
+      </w:r>
+      <w:r>
+        <w:rPr>
+          <w:rStyle w:val="StringTok"/>
+        </w:rPr>
+        <w:t xml:space="preserve">'no'</w:t>
+      </w:r>
+      <w:r>
+        <w:br w:type="textWrapping"/>
+      </w:r>
+      <w:r>
+        <w:rPr>
+          <w:rStyle w:val="VariableTok"/>
+        </w:rPr>
+        <w:t xml:space="preserve">NUMBER_SECTIONS=</w:t>
+      </w:r>
+      <w:r>
+        <w:rPr>
+          <w:rStyle w:val="StringTok"/>
+        </w:rPr>
+        <w:t xml:space="preserve">'yes'</w:t>
+      </w:r>
+      <w:r>
+        <w:br w:type="textWrapping"/>
+      </w:r>
+      <w:r>
+        <w:rPr>
+          <w:rStyle w:val="VariableTok"/>
+        </w:rPr>
+        <w:t xml:space="preserve">NUMBER_OFFSET=</w:t>
+      </w:r>
+      <w:r>
+        <w:rPr>
+          <w:rStyle w:val="StringTok"/>
+        </w:rPr>
+        <w:t xml:space="preserve">'no'</w:t>
+      </w:r>
+      <w:r>
+        <w:br w:type="textWrapping"/>
+      </w:r>
+      <w:r>
+        <w:rPr>
+          <w:rStyle w:val="VariableTok"/>
+        </w:rPr>
+        <w:t xml:space="preserve">CURRENT_NUMBER_OFFSET=</w:t>
+      </w:r>
+      <w:r>
+        <w:rPr>
+          <w:rStyle w:val="NormalTok"/>
+        </w:rPr>
+        <w:t xml:space="preserve">1</w:t>
+      </w:r>
+      <w:r>
+        <w:br w:type="textWrapping"/>
+      </w:r>
+      <w:r>
+        <w:rPr>
+          <w:rStyle w:val="VariableTok"/>
+        </w:rPr>
+        <w:t xml:space="preserve">REMOVE_MD_TO_BOOK=</w:t>
+      </w:r>
+      <w:r>
+        <w:rPr>
+          <w:rStyle w:val="StringTok"/>
+        </w:rPr>
+        <w:t xml:space="preserve">'yes'</w:t>
+      </w:r>
+      <w:r>
+        <w:br w:type="textWrapping"/>
+      </w:r>
+      <w:r>
+        <w:rPr>
+          <w:rStyle w:val="VariableTok"/>
+        </w:rPr>
+        <w:t xml:space="preserve">REMOVE_MD_TO_SLIDES=</w:t>
+      </w:r>
+      <w:r>
+        <w:rPr>
+          <w:rStyle w:val="StringTok"/>
+        </w:rPr>
+        <w:t xml:space="preserve">'yes'</w:t>
+      </w:r>
+    </w:p>
+    <w:p>
+      <w:pPr>
+        <w:pStyle w:val="FirstParagraph"/>
+      </w:pPr>
+      <w:r>
+        <w:t xml:space="preserve">Podemos configurar también algunas cosas más sobre reveal.js desde el fichero</w:t>
+      </w:r>
+      <w:r>
+        <w:t xml:space="preserve"> </w:t>
+      </w:r>
+      <w:r>
+        <w:rPr>
+          <w:b/>
+        </w:rPr>
+        <w:t xml:space="preserve">build.properties</w:t>
+      </w:r>
+    </w:p>
+    <w:p>
+      <w:pPr>
+        <w:pStyle w:val="SourceCode"/>
+      </w:pPr>
+      <w:r>
+        <w:rPr>
+          <w:rStyle w:val="CommentTok"/>
+        </w:rPr>
+        <w:t xml:space="preserve">#THEME='black|white|league|sky|beige|simple|serif|blood|night|moon|solarized'</w:t>
+      </w:r>
+      <w:r>
+        <w:br w:type="textWrapping"/>
+      </w:r>
+      <w:r>
+        <w:rPr>
+          <w:rStyle w:val="VariableTok"/>
+        </w:rPr>
+        <w:t xml:space="preserve">REVEAL_JS_THEME=</w:t>
+      </w:r>
+      <w:r>
+        <w:rPr>
+          <w:rStyle w:val="StringTok"/>
+        </w:rPr>
+        <w:t xml:space="preserve">'beige'</w:t>
+      </w:r>
+      <w:r>
+        <w:br w:type="textWrapping"/>
+      </w:r>
+      <w:r>
+        <w:rPr>
+          <w:rStyle w:val="VariableTok"/>
+        </w:rPr>
+        <w:t xml:space="preserve">REVEAL_JS_SHOW_TITLE_FOOTER=</w:t>
+      </w:r>
+      <w:r>
+        <w:rPr>
+          <w:rStyle w:val="StringTok"/>
+        </w:rPr>
+        <w:t xml:space="preserve">'yes'</w:t>
+      </w:r>
+      <w:r>
+        <w:br w:type="textWrapping"/>
+      </w:r>
+      <w:r>
+        <w:rPr>
+          <w:rStyle w:val="VariableTok"/>
+        </w:rPr>
+        <w:t xml:space="preserve">REVEAL_JS_DEFAULT_TITLE_FOOTER=</w:t>
+      </w:r>
+      <w:r>
+        <w:rPr>
+          <w:rStyle w:val="StringTok"/>
+        </w:rPr>
+        <w:t xml:space="preserve">'yes'</w:t>
+      </w:r>
+      <w:r>
+        <w:br w:type="textWrapping"/>
+      </w:r>
+      <w:r>
+        <w:rPr>
+          <w:rStyle w:val="VariableTok"/>
+        </w:rPr>
+        <w:t xml:space="preserve">REVEAL_JS_TITLE_FOOTER=</w:t>
+      </w:r>
+      <w:r>
+        <w:rPr>
+          <w:rStyle w:val="StringTok"/>
+        </w:rPr>
+        <w:t xml:space="preserve">"'MarkdownSlides by @asanzdiego :-)'"</w:t>
+      </w:r>
+      <w:r>
+        <w:br w:type="textWrapping"/>
+      </w:r>
+      <w:r>
+        <w:rPr>
+          <w:rStyle w:val="VariableTok"/>
+        </w:rPr>
+        <w:t xml:space="preserve">REVEAL_JS_SHOW_MENU=</w:t>
+      </w:r>
+      <w:r>
+        <w:rPr>
+          <w:rStyle w:val="StringTok"/>
+        </w:rPr>
+        <w:t xml:space="preserve">'yes'</w:t>
+      </w:r>
+      <w:r>
+        <w:br w:type="textWrapping"/>
+      </w:r>
+      <w:r>
+        <w:rPr>
+          <w:rStyle w:val="VariableTok"/>
+        </w:rPr>
+        <w:t xml:space="preserve">REVEAL_JS_ONLINE=</w:t>
+      </w:r>
+      <w:r>
+        <w:rPr>
+          <w:rStyle w:val="StringTok"/>
+        </w:rPr>
+        <w:t xml:space="preserve">'yes'</w:t>
       </w:r>
     </w:p>
     <w:p>
       <w:pPr>
         <w:pStyle w:val="Heading2"/>
       </w:pPr>
-      <w:bookmarkStart w:id="54" w:name="numeración"/>
-      <w:bookmarkEnd w:id="54"/>
-      <w:r>
-        <w:t xml:space="preserve">Numeración</w:t>
+      <w:bookmarkStart w:id="57" w:name="generación"/>
+      <w:bookmarkEnd w:id="57"/>
+      <w:r>
+        <w:t xml:space="preserve">Generación</w:t>
+      </w:r>
+    </w:p>
+    <w:p>
+      <w:pPr>
+        <w:pStyle w:val="FirstParagraph"/>
+      </w:pPr>
+      <w:r>
+        <w:t xml:space="preserve">Hay que posicionarse en la carpeta raiz, y ejecutar:</w:t>
       </w:r>
     </w:p>
     <w:p>
@@ -1137,598 +1630,120 @@
       </w:pPr>
       <w:r>
         <w:rPr>
-          <w:rStyle w:val="VerbatimChar"/>
-        </w:rPr>
-        <w:t xml:space="preserve">## Foo Bar</w:t>
-      </w:r>
-      <w:r>
-        <w:br w:type="textWrapping"/>
-      </w:r>
-      <w:r>
-        <w:rPr>
-          <w:rStyle w:val="VerbatimChar"/>
-        </w:rPr>
-        <w:t xml:space="preserve"/>
-      </w:r>
-    </w:p>
-    <w:p>
-      <w:pPr>
-        <w:pStyle w:val="FirstParagraph"/>
-      </w:pPr>
-      <w:r>
-        <w:t xml:space="preserve">En el libro quedará:</w:t>
-      </w:r>
-    </w:p>
-    <w:p>
-      <w:pPr>
-        <w:pStyle w:val="SourceCode"/>
-      </w:pPr>
-      <w:r>
-        <w:rPr>
-          <w:rStyle w:val="VerbatimChar"/>
-        </w:rPr>
-        <w:t xml:space="preserve">## Foo Bar</w:t>
+          <w:rStyle w:val="ExtensionTok"/>
+        </w:rPr>
+        <w:t xml:space="preserve">./build.sh</w:t>
+      </w:r>
+      <w:r>
+        <w:rPr>
+          <w:rStyle w:val="NormalTok"/>
+        </w:rPr>
+        <w:t xml:space="preserve"> [clean] [modo] [carpeta]</w:t>
+      </w:r>
+    </w:p>
+    <w:p>
+      <w:pPr>
+        <w:numPr>
+          <w:numId w:val="1009"/>
+          <w:ilvl w:val="0"/>
+        </w:numPr>
+      </w:pPr>
+      <w:r>
+        <w:t xml:space="preserve">[</w:t>
+      </w:r>
+      <w:r>
+        <w:rPr>
+          <w:b/>
+        </w:rPr>
+        <w:t xml:space="preserve">clean</w:t>
+      </w:r>
+      <w:r>
+        <w:t xml:space="preserve">] limpia la carpeta</w:t>
+      </w:r>
+      <w:r>
+        <w:t xml:space="preserve"> </w:t>
+      </w:r>
+      <w:r>
+        <w:rPr>
+          <w:b/>
+        </w:rPr>
+        <w:t xml:space="preserve">lib</w:t>
+      </w:r>
+      <w:r>
+        <w:t xml:space="preserve"> </w:t>
+      </w:r>
+      <w:r>
+        <w:t xml:space="preserve">y vuelve a a bajar las dependencias.</w:t>
+      </w:r>
+    </w:p>
+    <w:p>
+      <w:pPr>
+        <w:numPr>
+          <w:numId w:val="1009"/>
+          <w:ilvl w:val="0"/>
+        </w:numPr>
+      </w:pPr>
+      <w:r>
+        <w:t xml:space="preserve">[</w:t>
+      </w:r>
+      <w:r>
+        <w:rPr>
+          <w:b/>
+        </w:rPr>
+        <w:t xml:space="preserve">modo</w:t>
+      </w:r>
+      <w:r>
+        <w:t xml:space="preserve">] puede tomar los valores:</w:t>
+      </w:r>
+      <w:r>
+        <w:t xml:space="preserve"> </w:t>
+      </w:r>
+      <w:r>
+        <w:rPr>
+          <w:b/>
+        </w:rPr>
+        <w:t xml:space="preserve">min, med o máx</w:t>
+      </w:r>
+      <w:r>
+        <w:t xml:space="preserve">.</w:t>
+      </w:r>
+    </w:p>
+    <w:p>
+      <w:pPr>
+        <w:numPr>
+          <w:numId w:val="1009"/>
+          <w:ilvl w:val="0"/>
+        </w:numPr>
+      </w:pPr>
+      <w:r>
+        <w:t xml:space="preserve">[</w:t>
+      </w:r>
+      <w:r>
+        <w:rPr>
+          <w:b/>
+        </w:rPr>
+        <w:t xml:space="preserve">carpeta</w:t>
+      </w:r>
+      <w:r>
+        <w:t xml:space="preserve">] donde va a buscar los ficheros md. Si no se indica nada convertirá todos los ficheros md de todas las carpetas.</w:t>
+      </w:r>
+    </w:p>
+    <w:p>
+      <w:pPr>
+        <w:pStyle w:val="Heading1"/>
+      </w:pPr>
+      <w:bookmarkStart w:id="58" w:name="releases-notes"/>
+      <w:bookmarkEnd w:id="58"/>
+      <w:r>
+        <w:t xml:space="preserve">Releases notes</w:t>
       </w:r>
     </w:p>
     <w:p>
       <w:pPr>
         <w:pStyle w:val="Heading2"/>
       </w:pPr>
-      <w:bookmarkStart w:id="55" w:name="configuración"/>
-      <w:bookmarkEnd w:id="55"/>
-      <w:r>
-        <w:t xml:space="preserve">Configuración</w:t>
-      </w:r>
-    </w:p>
-    <w:p>
-      <w:pPr>
-        <w:pStyle w:val="FirstParagraph"/>
-      </w:pPr>
-      <w:r>
-        <w:t xml:space="preserve">Podemos configurar los ficheros que queremos generar desde el fichero</w:t>
-      </w:r>
-      <w:r>
-        <w:t xml:space="preserve"> </w:t>
-      </w:r>
-      <w:r>
-        <w:rPr>
-          <w:b/>
-        </w:rPr>
-        <w:t xml:space="preserve">build.properties</w:t>
-      </w:r>
-    </w:p>
-    <w:p>
-      <w:pPr>
-        <w:pStyle w:val="SourceCode"/>
-      </w:pPr>
-      <w:r>
-        <w:rPr>
-          <w:rStyle w:val="CommentTok"/>
-        </w:rPr>
-        <w:t xml:space="preserve">#GENERATION_MODE='min|med|max'</w:t>
-      </w:r>
-      <w:r>
-        <w:br w:type="textWrapping"/>
-      </w:r>
-      <w:r>
-        <w:rPr>
-          <w:rStyle w:val="VariableTok"/>
-        </w:rPr>
-        <w:t xml:space="preserve">DEFAULT_GENERATION_MODE=</w:t>
-      </w:r>
-      <w:r>
-        <w:rPr>
-          <w:rStyle w:val="StringTok"/>
-        </w:rPr>
-        <w:t xml:space="preserve">'min'</w:t>
-      </w:r>
-      <w:r>
-        <w:br w:type="textWrapping"/>
-      </w:r>
-      <w:r>
-        <w:br w:type="textWrapping"/>
-      </w:r>
-      <w:r>
-        <w:rPr>
-          <w:rStyle w:val="VariableTok"/>
-        </w:rPr>
-        <w:t xml:space="preserve">BUILD_REVEAL_SLIDES=</w:t>
-      </w:r>
-      <w:r>
-        <w:rPr>
-          <w:rStyle w:val="StringTok"/>
-        </w:rPr>
-        <w:t xml:space="preserve">'min'</w:t>
-      </w:r>
-      <w:r>
-        <w:br w:type="textWrapping"/>
-      </w:r>
-      <w:r>
-        <w:rPr>
-          <w:rStyle w:val="VariableTok"/>
-        </w:rPr>
-        <w:t xml:space="preserve">BUILD_REVEAL_SLIDES_PDF=</w:t>
-      </w:r>
-      <w:r>
-        <w:rPr>
-          <w:rStyle w:val="StringTok"/>
-        </w:rPr>
-        <w:t xml:space="preserve">'med'</w:t>
-      </w:r>
-      <w:r>
-        <w:br w:type="textWrapping"/>
-      </w:r>
-      <w:r>
-        <w:br w:type="textWrapping"/>
-      </w:r>
-      <w:r>
-        <w:rPr>
-          <w:rStyle w:val="VariableTok"/>
-        </w:rPr>
-        <w:t xml:space="preserve">BUILD_HTML_BOOK=</w:t>
-      </w:r>
-      <w:r>
-        <w:rPr>
-          <w:rStyle w:val="StringTok"/>
-        </w:rPr>
-        <w:t xml:space="preserve">'max'</w:t>
-      </w:r>
-      <w:r>
-        <w:br w:type="textWrapping"/>
-      </w:r>
-      <w:r>
-        <w:rPr>
-          <w:rStyle w:val="VariableTok"/>
-        </w:rPr>
-        <w:t xml:space="preserve">BUILD_DOCX_BOOK=</w:t>
-      </w:r>
-      <w:r>
-        <w:rPr>
-          <w:rStyle w:val="StringTok"/>
-        </w:rPr>
-        <w:t xml:space="preserve">'max'</w:t>
-      </w:r>
-      <w:r>
-        <w:br w:type="textWrapping"/>
-      </w:r>
-      <w:r>
-        <w:rPr>
-          <w:rStyle w:val="VariableTok"/>
-        </w:rPr>
-        <w:t xml:space="preserve">BUILD_EPUB_BOOK=</w:t>
-      </w:r>
-      <w:r>
-        <w:rPr>
-          <w:rStyle w:val="StringTok"/>
-        </w:rPr>
-        <w:t xml:space="preserve">'max'</w:t>
-      </w:r>
-    </w:p>
-    <w:p>
-      <w:pPr>
-        <w:pStyle w:val="FirstParagraph"/>
-      </w:pPr>
-      <w:r>
-        <w:t xml:space="preserve">Podemos configurar también algunas cosas más desde el fichero</w:t>
-      </w:r>
-      <w:r>
-        <w:t xml:space="preserve"> </w:t>
-      </w:r>
-      <w:r>
-        <w:rPr>
-          <w:b/>
-        </w:rPr>
-        <w:t xml:space="preserve">build.properties</w:t>
-      </w:r>
-    </w:p>
-    <w:p>
-      <w:pPr>
-        <w:pStyle w:val="SourceCode"/>
-      </w:pPr>
-      <w:r>
-        <w:rPr>
-          <w:rStyle w:val="VariableTok"/>
-        </w:rPr>
-        <w:t xml:space="preserve">CLEAN_LIB_FOLDER=</w:t>
-      </w:r>
-      <w:r>
-        <w:rPr>
-          <w:rStyle w:val="StringTok"/>
-        </w:rPr>
-        <w:t xml:space="preserve">'no'</w:t>
-      </w:r>
-      <w:r>
-        <w:br w:type="textWrapping"/>
-      </w:r>
-      <w:r>
-        <w:rPr>
-          <w:rStyle w:val="VariableTok"/>
-        </w:rPr>
-        <w:t xml:space="preserve">COPY_IMG_FOLDER=</w:t>
-      </w:r>
-      <w:r>
-        <w:rPr>
-          <w:rStyle w:val="StringTok"/>
-        </w:rPr>
-        <w:t xml:space="preserve">'no'</w:t>
-      </w:r>
-      <w:r>
-        <w:br w:type="textWrapping"/>
-      </w:r>
-      <w:r>
-        <w:rPr>
-          <w:rStyle w:val="VariableTok"/>
-        </w:rPr>
-        <w:t xml:space="preserve">ZIP_EXPORT_FOLDER=</w:t>
-      </w:r>
-      <w:r>
-        <w:rPr>
-          <w:rStyle w:val="StringTok"/>
-        </w:rPr>
-        <w:t xml:space="preserve">'no'</w:t>
-      </w:r>
-      <w:r>
-        <w:br w:type="textWrapping"/>
-      </w:r>
-      <w:r>
-        <w:rPr>
-          <w:rStyle w:val="VariableTok"/>
-        </w:rPr>
-        <w:t xml:space="preserve">NUMBER_SECTIONS=</w:t>
-      </w:r>
-      <w:r>
-        <w:rPr>
-          <w:rStyle w:val="StringTok"/>
-        </w:rPr>
-        <w:t xml:space="preserve">'yes'</w:t>
-      </w:r>
-      <w:r>
-        <w:br w:type="textWrapping"/>
-      </w:r>
-      <w:r>
-        <w:rPr>
-          <w:rStyle w:val="VariableTok"/>
-        </w:rPr>
-        <w:t xml:space="preserve">NUMBER_OFFSET=</w:t>
-      </w:r>
-      <w:r>
-        <w:rPr>
-          <w:rStyle w:val="StringTok"/>
-        </w:rPr>
-        <w:t xml:space="preserve">'no'</w:t>
-      </w:r>
-      <w:r>
-        <w:br w:type="textWrapping"/>
-      </w:r>
-      <w:r>
-        <w:rPr>
-          <w:rStyle w:val="VariableTok"/>
-        </w:rPr>
-        <w:t xml:space="preserve">CURRENT_NUMBER_OFFSET=</w:t>
-      </w:r>
-      <w:r>
-        <w:rPr>
-          <w:rStyle w:val="NormalTok"/>
-        </w:rPr>
-        <w:t xml:space="preserve">1</w:t>
-      </w:r>
-      <w:r>
-        <w:br w:type="textWrapping"/>
-      </w:r>
-      <w:r>
-        <w:rPr>
-          <w:rStyle w:val="VariableTok"/>
-        </w:rPr>
-        <w:t xml:space="preserve">REMOVE_MD_TO_BOOK=</w:t>
-      </w:r>
-      <w:r>
-        <w:rPr>
-          <w:rStyle w:val="StringTok"/>
-        </w:rPr>
-        <w:t xml:space="preserve">'yes'</w:t>
-      </w:r>
-      <w:r>
-        <w:br w:type="textWrapping"/>
-      </w:r>
-      <w:r>
-        <w:rPr>
-          <w:rStyle w:val="VariableTok"/>
-        </w:rPr>
-        <w:t xml:space="preserve">REMOVE_MD_TO_SLIDES=</w:t>
-      </w:r>
-      <w:r>
-        <w:rPr>
-          <w:rStyle w:val="StringTok"/>
-        </w:rPr>
-        <w:t xml:space="preserve">'yes'</w:t>
-      </w:r>
-    </w:p>
-    <w:p>
-      <w:pPr>
-        <w:pStyle w:val="FirstParagraph"/>
-      </w:pPr>
-      <w:r>
-        <w:t xml:space="preserve">Podemos configurar también algunas cosas más sobre reveal.js desde el fichero</w:t>
-      </w:r>
-      <w:r>
-        <w:t xml:space="preserve"> </w:t>
-      </w:r>
-      <w:r>
-        <w:rPr>
-          <w:b/>
-        </w:rPr>
-        <w:t xml:space="preserve">build.properties</w:t>
-      </w:r>
-    </w:p>
-    <w:p>
-      <w:pPr>
-        <w:pStyle w:val="SourceCode"/>
-      </w:pPr>
-      <w:r>
-        <w:rPr>
-          <w:rStyle w:val="CommentTok"/>
-        </w:rPr>
-        <w:t xml:space="preserve">#THEME='black|white|league|sky|beige|simple|serif|blood|night|moon|solarized'</w:t>
-      </w:r>
-      <w:r>
-        <w:br w:type="textWrapping"/>
-      </w:r>
-      <w:r>
-        <w:rPr>
-          <w:rStyle w:val="VariableTok"/>
-        </w:rPr>
-        <w:t xml:space="preserve">REVEAL_JS_THEME=</w:t>
-      </w:r>
-      <w:r>
-        <w:rPr>
-          <w:rStyle w:val="StringTok"/>
-        </w:rPr>
-        <w:t xml:space="preserve">'beige'</w:t>
-      </w:r>
-      <w:r>
-        <w:br w:type="textWrapping"/>
-      </w:r>
-      <w:r>
-        <w:rPr>
-          <w:rStyle w:val="VariableTok"/>
-        </w:rPr>
-        <w:t xml:space="preserve">REVEAL_JS_SHOW_TITLE_FOOTER=</w:t>
-      </w:r>
-      <w:r>
-        <w:rPr>
-          <w:rStyle w:val="StringTok"/>
-        </w:rPr>
-        <w:t xml:space="preserve">'yes'</w:t>
-      </w:r>
-      <w:r>
-        <w:br w:type="textWrapping"/>
-      </w:r>
-      <w:r>
-        <w:rPr>
-          <w:rStyle w:val="VariableTok"/>
-        </w:rPr>
-        <w:t xml:space="preserve">REVEAL_JS_DEFAULT_TITLE_FOOTER=</w:t>
-      </w:r>
-      <w:r>
-        <w:rPr>
-          <w:rStyle w:val="StringTok"/>
-        </w:rPr>
-        <w:t xml:space="preserve">'yes'</w:t>
-      </w:r>
-      <w:r>
-        <w:br w:type="textWrapping"/>
-      </w:r>
-      <w:r>
-        <w:rPr>
-          <w:rStyle w:val="VariableTok"/>
-        </w:rPr>
-        <w:t xml:space="preserve">REVEAL_JS_TITLE_FOOTER=</w:t>
-      </w:r>
-      <w:r>
-        <w:rPr>
-          <w:rStyle w:val="StringTok"/>
-        </w:rPr>
-        <w:t xml:space="preserve">"'MarkdownSlides by @asanzdiego :-)'"</w:t>
-      </w:r>
-      <w:r>
-        <w:br w:type="textWrapping"/>
-      </w:r>
-      <w:r>
-        <w:rPr>
-          <w:rStyle w:val="VariableTok"/>
-        </w:rPr>
-        <w:t xml:space="preserve">REVEAL_JS_SHOW_MENU=</w:t>
-      </w:r>
-      <w:r>
-        <w:rPr>
-          <w:rStyle w:val="StringTok"/>
-        </w:rPr>
-        <w:t xml:space="preserve">'yes'</w:t>
-      </w:r>
-      <w:r>
-        <w:br w:type="textWrapping"/>
-      </w:r>
-      <w:r>
-        <w:rPr>
-          <w:rStyle w:val="VariableTok"/>
-        </w:rPr>
-        <w:t xml:space="preserve">REVEAL_JS_URL=</w:t>
-      </w:r>
-      <w:r>
-        <w:rPr>
-          <w:rStyle w:val="StringTok"/>
-        </w:rPr>
-        <w:t xml:space="preserve">'../lib/reveal.js/'</w:t>
-      </w:r>
-      <w:r>
-        <w:br w:type="textWrapping"/>
-      </w:r>
-      <w:r>
-        <w:rPr>
-          <w:rStyle w:val="VariableTok"/>
-        </w:rPr>
-        <w:t xml:space="preserve">REVEAL_JS_MENU_URL=</w:t>
-      </w:r>
-      <w:r>
-        <w:rPr>
-          <w:rStyle w:val="StringTok"/>
-        </w:rPr>
-        <w:t xml:space="preserve">'../lib/reveal.js-menu/'</w:t>
-      </w:r>
-      <w:r>
-        <w:br w:type="textWrapping"/>
-      </w:r>
-      <w:r>
-        <w:rPr>
-          <w:rStyle w:val="VariableTok"/>
-        </w:rPr>
-        <w:t xml:space="preserve">REVEAL_JS_TITLE_FOOTER_URL=</w:t>
-      </w:r>
-      <w:r>
-        <w:rPr>
-          <w:rStyle w:val="StringTok"/>
-        </w:rPr>
-        <w:t xml:space="preserve">'../lib/reveal.js-title-footer/'</w:t>
-      </w:r>
-    </w:p>
-    <w:p>
-      <w:pPr>
-        <w:pStyle w:val="Heading2"/>
-      </w:pPr>
-      <w:bookmarkStart w:id="56" w:name="generación"/>
-      <w:bookmarkEnd w:id="56"/>
-      <w:r>
-        <w:t xml:space="preserve">Generación</w:t>
-      </w:r>
-    </w:p>
-    <w:p>
-      <w:pPr>
-        <w:pStyle w:val="FirstParagraph"/>
-      </w:pPr>
-      <w:r>
-        <w:t xml:space="preserve">Hay que posicionarse en la carpeta raiz, y ejecutar:</w:t>
-      </w:r>
-    </w:p>
-    <w:p>
-      <w:pPr>
-        <w:pStyle w:val="SourceCode"/>
-      </w:pPr>
-      <w:r>
-        <w:rPr>
-          <w:rStyle w:val="ExtensionTok"/>
-        </w:rPr>
-        <w:t xml:space="preserve">./build.sh</w:t>
-      </w:r>
-      <w:r>
-        <w:rPr>
-          <w:rStyle w:val="NormalTok"/>
-        </w:rPr>
-        <w:t xml:space="preserve"> [clean] [modo] [carpeta]</w:t>
-      </w:r>
-    </w:p>
-    <w:p>
-      <w:pPr>
-        <w:numPr>
-          <w:numId w:val="1009"/>
-          <w:ilvl w:val="0"/>
-        </w:numPr>
-      </w:pPr>
-      <w:r>
-        <w:t xml:space="preserve">[</w:t>
-      </w:r>
-      <w:r>
-        <w:rPr>
-          <w:b/>
-        </w:rPr>
-        <w:t xml:space="preserve">clean</w:t>
-      </w:r>
-      <w:r>
-        <w:t xml:space="preserve">] limpia la carpeta</w:t>
-      </w:r>
-      <w:r>
-        <w:t xml:space="preserve"> </w:t>
-      </w:r>
-      <w:r>
-        <w:rPr>
-          <w:b/>
-        </w:rPr>
-        <w:t xml:space="preserve">lib</w:t>
-      </w:r>
-      <w:r>
-        <w:t xml:space="preserve"> </w:t>
-      </w:r>
-      <w:r>
-        <w:t xml:space="preserve">y vuelve a a bajar las dependencias.</w:t>
-      </w:r>
-    </w:p>
-    <w:p>
-      <w:pPr>
-        <w:numPr>
-          <w:numId w:val="1009"/>
-          <w:ilvl w:val="0"/>
-        </w:numPr>
-      </w:pPr>
-      <w:r>
-        <w:t xml:space="preserve">[</w:t>
-      </w:r>
-      <w:r>
-        <w:rPr>
-          <w:b/>
-        </w:rPr>
-        <w:t xml:space="preserve">modo</w:t>
-      </w:r>
-      <w:r>
-        <w:t xml:space="preserve">] puede tomar los valores:</w:t>
-      </w:r>
-      <w:r>
-        <w:t xml:space="preserve"> </w:t>
-      </w:r>
-      <w:r>
-        <w:rPr>
-          <w:b/>
-        </w:rPr>
-        <w:t xml:space="preserve">min, med o máx</w:t>
-      </w:r>
-      <w:r>
-        <w:t xml:space="preserve">.</w:t>
-      </w:r>
-    </w:p>
-    <w:p>
-      <w:pPr>
-        <w:numPr>
-          <w:numId w:val="1009"/>
-          <w:ilvl w:val="0"/>
-        </w:numPr>
-      </w:pPr>
-      <w:r>
-        <w:t xml:space="preserve">[</w:t>
-      </w:r>
-      <w:r>
-        <w:rPr>
-          <w:b/>
-        </w:rPr>
-        <w:t xml:space="preserve">carpeta</w:t>
-      </w:r>
-      <w:r>
-        <w:t xml:space="preserve">] donde va a buscar los ficheros md. Si no se indica nada convertirá todos los ficheros md de todas las carpetas.</w:t>
-      </w:r>
-    </w:p>
-    <w:p>
-      <w:pPr>
-        <w:pStyle w:val="Heading1"/>
-      </w:pPr>
-      <w:bookmarkStart w:id="57" w:name="releases-notes"/>
-      <w:bookmarkEnd w:id="57"/>
-      <w:r>
-        <w:t xml:space="preserve">Releases notes</w:t>
-      </w:r>
-    </w:p>
-    <w:p>
-      <w:pPr>
-        <w:pStyle w:val="Heading2"/>
-      </w:pPr>
-      <w:bookmarkStart w:id="58" w:name="relese-1.0"/>
-      <w:bookmarkEnd w:id="58"/>
+      <w:bookmarkStart w:id="59" w:name="relese-1.0"/>
+      <w:bookmarkEnd w:id="59"/>
       <w:r>
         <w:t xml:space="preserve">Relese 1.0</w:t>
       </w:r>
@@ -1879,10 +1894,22 @@
     </w:p>
     <w:p>
       <w:pPr>
+        <w:pStyle w:val="Compact"/>
+        <w:numPr>
+          <w:numId w:val="1010"/>
+          <w:ilvl w:val="0"/>
+        </w:numPr>
+      </w:pPr>
+      <w:r>
+        <w:t xml:space="preserve">Numeración, (II), (III)...</w:t>
+      </w:r>
+    </w:p>
+    <w:p>
+      <w:pPr>
         <w:pStyle w:val="Heading2"/>
       </w:pPr>
-      <w:bookmarkStart w:id="59" w:name="relese-2.0"/>
-      <w:bookmarkEnd w:id="59"/>
+      <w:bookmarkStart w:id="60" w:name="relese-2.0"/>
+      <w:bookmarkEnd w:id="60"/>
       <w:r>
         <w:t xml:space="preserve">Relese 2.0</w:t>
       </w:r>
@@ -2183,6 +2210,7 @@
     </w:p>
     <w:p>
       <w:pPr>
+        <w:pStyle w:val="Compact"/>
         <w:numPr>
           <w:numId w:val="1013"/>
           <w:ilvl w:val="0"/>
@@ -2277,6 +2305,7 @@
     </w:p>
     <w:p>
       <w:pPr>
+        <w:pStyle w:val="Compact"/>
         <w:numPr>
           <w:numId w:val="1013"/>
           <w:ilvl w:val="0"/>
@@ -2290,8 +2319,8 @@
       <w:pPr>
         <w:pStyle w:val="Heading2"/>
       </w:pPr>
-      <w:bookmarkStart w:id="60" w:name="relese-3.0"/>
-      <w:bookmarkEnd w:id="60"/>
+      <w:bookmarkStart w:id="61" w:name="relese-3.0"/>
+      <w:bookmarkEnd w:id="61"/>
       <w:r>
         <w:t xml:space="preserve">Relese 3.0</w:t>
       </w:r>
@@ -2346,7 +2375,7 @@
       <w:r>
         <w:t xml:space="preserve"> </w:t>
       </w:r>
-      <w:hyperlink r:id="rId42">
+      <w:hyperlink r:id="rId43">
         <w:r>
           <w:rPr>
             <w:rStyle w:val="Hyperlink"/>
@@ -2372,7 +2401,7 @@
       <w:r>
         <w:t xml:space="preserve"> </w:t>
       </w:r>
-      <w:hyperlink r:id="rId41">
+      <w:hyperlink r:id="rId42">
         <w:r>
           <w:rPr>
             <w:rStyle w:val="Hyperlink"/>
@@ -2386,10 +2415,22 @@
     </w:p>
     <w:p>
       <w:pPr>
+        <w:pStyle w:val="Compact"/>
+        <w:numPr>
+          <w:numId w:val="1017"/>
+          <w:ilvl w:val="0"/>
+        </w:numPr>
+      </w:pPr>
+      <w:r>
+        <w:t xml:space="preserve">Nuevas funcionalidades.</w:t>
+      </w:r>
+    </w:p>
+    <w:p>
+      <w:pPr>
         <w:pStyle w:val="Heading1"/>
       </w:pPr>
-      <w:bookmarkStart w:id="61" w:name="autor"/>
-      <w:bookmarkEnd w:id="61"/>
+      <w:bookmarkStart w:id="62" w:name="autor"/>
+      <w:bookmarkEnd w:id="62"/>
       <w:r>
         <w:t xml:space="preserve">Autor</w:t>
       </w:r>
@@ -2398,8 +2439,8 @@
       <w:pPr>
         <w:pStyle w:val="Heading2"/>
       </w:pPr>
-      <w:bookmarkStart w:id="62" w:name="adolfo-sanz-de-diego"/>
-      <w:bookmarkEnd w:id="62"/>
+      <w:bookmarkStart w:id="63" w:name="adolfo-sanz-de-diego"/>
+      <w:bookmarkEnd w:id="63"/>
       <w:r>
         <w:t xml:space="preserve">Adolfo Sanz De Diego</w:t>
       </w:r>
@@ -2480,8 +2521,8 @@
       <w:pPr>
         <w:pStyle w:val="Heading2"/>
       </w:pPr>
-      <w:bookmarkStart w:id="63" w:name="algunos-proyectos"/>
-      <w:bookmarkEnd w:id="63"/>
+      <w:bookmarkStart w:id="64" w:name="algunos-proyectos"/>
+      <w:bookmarkEnd w:id="64"/>
       <w:r>
         <w:t xml:space="preserve">Algunos proyectos</w:t>
       </w:r>
@@ -2509,7 +2550,7 @@
                     </pic:cNvPicPr>
                   </pic:nvPicPr>
                   <pic:blipFill>
-                    <a:blip r:embed="rId64"/>
+                    <a:blip r:embed="rId65"/>
                     <a:stretch>
                       <a:fillRect/>
                     </a:stretch>
@@ -2538,7 +2579,7 @@
       <w:r>
         <w:t xml:space="preserve"> </w:t>
       </w:r>
-      <w:hyperlink r:id="rId65">
+      <w:hyperlink r:id="rId66">
         <w:r>
           <w:rPr>
             <w:rStyle w:val="Hyperlink"/>
@@ -2557,7 +2598,7 @@
           <w:ilvl w:val="0"/>
         </w:numPr>
       </w:pPr>
-      <w:hyperlink r:id="rId66">
+      <w:hyperlink r:id="rId67">
         <w:r>
           <w:rPr>
             <w:rStyle w:val="Hyperlink"/>
@@ -2576,7 +2617,7 @@
           <w:ilvl w:val="0"/>
         </w:numPr>
       </w:pPr>
-      <w:hyperlink r:id="rId67">
+      <w:hyperlink r:id="rId68">
         <w:r>
           <w:rPr>
             <w:rStyle w:val="Hyperlink"/>
@@ -2592,8 +2633,8 @@
       <w:pPr>
         <w:pStyle w:val="Heading2"/>
       </w:pPr>
-      <w:bookmarkStart w:id="68" w:name="donde-encontrarme"/>
-      <w:bookmarkEnd w:id="68"/>
+      <w:bookmarkStart w:id="69" w:name="donde-encontrarme"/>
+      <w:bookmarkEnd w:id="69"/>
       <w:r>
         <w:t xml:space="preserve">¿Donde encontrarme?</w:t>
       </w:r>
@@ -2633,7 +2674,7 @@
       <w:r>
         <w:t xml:space="preserve"> </w:t>
       </w:r>
-      <w:hyperlink r:id="rId69">
+      <w:hyperlink r:id="rId70">
         <w:r>
           <w:rPr>
             <w:rStyle w:val="Hyperlink"/>
@@ -2656,7 +2697,7 @@
       <w:r>
         <w:t xml:space="preserve"> </w:t>
       </w:r>
-      <w:hyperlink r:id="rId70">
+      <w:hyperlink r:id="rId71">
         <w:r>
           <w:rPr>
             <w:rStyle w:val="Hyperlink"/>
@@ -2679,7 +2720,7 @@
       <w:r>
         <w:t xml:space="preserve"> </w:t>
       </w:r>
-      <w:hyperlink r:id="rId71">
+      <w:hyperlink r:id="rId72">
         <w:r>
           <w:rPr>
             <w:rStyle w:val="Hyperlink"/>
@@ -2702,7 +2743,7 @@
       <w:r>
         <w:t xml:space="preserve"> </w:t>
       </w:r>
-      <w:hyperlink r:id="rId72">
+      <w:hyperlink r:id="rId73">
         <w:r>
           <w:rPr>
             <w:rStyle w:val="Hyperlink"/>
@@ -2725,7 +2766,7 @@
       <w:r>
         <w:t xml:space="preserve"> </w:t>
       </w:r>
-      <w:hyperlink r:id="rId73">
+      <w:hyperlink r:id="rId74">
         <w:r>
           <w:rPr>
             <w:rStyle w:val="Hyperlink"/>
@@ -2842,7 +2883,7 @@
     </w:lvl>
   </w:abstractNum>
   <w:abstractNum w:abstractNumId="990">
-    <w:nsid w:val="ad85bff1"/>
+    <w:nsid w:val="da510ca9"/>
     <w:multiLevelType w:val="multilevel"/>
     <w:lvl w:ilvl="0">
       <w:numFmt w:val="bullet"/>
@@ -2923,7 +2964,7 @@
     </w:lvl>
   </w:abstractNum>
   <w:abstractNum w:abstractNumId="991">
-    <w:nsid w:val="d0c1d639"/>
+    <w:nsid w:val="38b66c45"/>
     <w:multiLevelType w:val="multilevel"/>
     <w:lvl w:ilvl="0">
       <w:numFmt w:val="bullet"/>

</xml_diff>

<commit_message>
Algunas mejoras en el README.md y en la documentación gracias a los comentarios de Jorge Baumann (@baumannzone)
</commit_message>
<xml_diff>
--- a/doc/export/leeme-book.docx
+++ b/doc/export/leeme-book.docx
@@ -2883,7 +2883,7 @@
     </w:lvl>
   </w:abstractNum>
   <w:abstractNum w:abstractNumId="990">
-    <w:nsid w:val="205fec0b"/>
+    <w:nsid w:val="d36cc215"/>
     <w:multiLevelType w:val="multilevel"/>
     <w:lvl w:ilvl="0">
       <w:numFmt w:val="bullet"/>
@@ -2964,7 +2964,7 @@
     </w:lvl>
   </w:abstractNum>
   <w:abstractNum w:abstractNumId="991">
-    <w:nsid w:val="ffcbe489"/>
+    <w:nsid w:val="9c6b9fdc"/>
     <w:multiLevelType w:val="multilevel"/>
     <w:lvl w:ilvl="0">
       <w:numFmt w:val="bullet"/>

</xml_diff>

<commit_message>
añadida la libreria MathJax
</commit_message>
<xml_diff>
--- a/doc/export/leeme-book.docx
+++ b/doc/export/leeme-book.docx
@@ -423,10 +423,33 @@
     </w:p>
     <w:p>
       <w:pPr>
+        <w:pStyle w:val="Compact"/>
+        <w:numPr>
+          <w:numId w:val="1002"/>
+          <w:ilvl w:val="0"/>
+        </w:numPr>
+      </w:pPr>
+      <w:r>
+        <w:t xml:space="preserve">Pablo J. Triviño:</w:t>
+      </w:r>
+      <w:r>
+        <w:t xml:space="preserve"> </w:t>
+      </w:r>
+      <w:hyperlink r:id="rId35">
+        <w:r>
+          <w:rPr>
+            <w:rStyle w:val="Hyperlink"/>
+          </w:rPr>
+          <w:t xml:space="preserve">https://twitter.com/p_trivino</w:t>
+        </w:r>
+      </w:hyperlink>
+    </w:p>
+    <w:p>
+      <w:pPr>
         <w:pStyle w:val="Heading2"/>
       </w:pPr>
-      <w:bookmarkStart w:id="35" w:name="licencia"/>
-      <w:bookmarkEnd w:id="35"/>
+      <w:bookmarkStart w:id="36" w:name="licencia"/>
+      <w:bookmarkEnd w:id="36"/>
       <w:r>
         <w:t xml:space="preserve">Licencia</w:t>
       </w:r>
@@ -454,7 +477,7 @@
           <w:ilvl w:val="1"/>
         </w:numPr>
       </w:pPr>
-      <w:hyperlink r:id="rId36">
+      <w:hyperlink r:id="rId37">
         <w:r>
           <w:rPr>
             <w:rStyle w:val="Hyperlink"/>
@@ -486,7 +509,7 @@
           <w:ilvl w:val="1"/>
         </w:numPr>
       </w:pPr>
-      <w:hyperlink r:id="rId37">
+      <w:hyperlink r:id="rId38">
         <w:r>
           <w:rPr>
             <w:rStyle w:val="Hyperlink"/>
@@ -499,8 +522,8 @@
       <w:pPr>
         <w:pStyle w:val="Heading1"/>
       </w:pPr>
-      <w:bookmarkStart w:id="38" w:name="instalación"/>
-      <w:bookmarkEnd w:id="38"/>
+      <w:bookmarkStart w:id="39" w:name="instalación"/>
+      <w:bookmarkEnd w:id="39"/>
       <w:r>
         <w:t xml:space="preserve">Instalación</w:t>
       </w:r>
@@ -509,8 +532,8 @@
       <w:pPr>
         <w:pStyle w:val="Heading2"/>
       </w:pPr>
-      <w:bookmarkStart w:id="39" w:name="dependencias"/>
-      <w:bookmarkEnd w:id="39"/>
+      <w:bookmarkStart w:id="40" w:name="dependencias"/>
+      <w:bookmarkEnd w:id="40"/>
       <w:r>
         <w:t xml:space="preserve">Dependencias</w:t>
       </w:r>
@@ -535,7 +558,7 @@
           <w:ilvl w:val="1"/>
         </w:numPr>
       </w:pPr>
-      <w:hyperlink r:id="rId40">
+      <w:hyperlink r:id="rId41">
         <w:r>
           <w:rPr>
             <w:rStyle w:val="Hyperlink"/>
@@ -552,7 +575,7 @@
           <w:ilvl w:val="1"/>
         </w:numPr>
       </w:pPr>
-      <w:hyperlink r:id="rId41">
+      <w:hyperlink r:id="rId42">
         <w:r>
           <w:rPr>
             <w:rStyle w:val="Hyperlink"/>
@@ -581,7 +604,7 @@
           <w:ilvl w:val="1"/>
         </w:numPr>
       </w:pPr>
-      <w:hyperlink r:id="rId42">
+      <w:hyperlink r:id="rId43">
         <w:r>
           <w:rPr>
             <w:rStyle w:val="Hyperlink"/>
@@ -594,8 +617,8 @@
       <w:pPr>
         <w:pStyle w:val="Heading2"/>
       </w:pPr>
-      <w:bookmarkStart w:id="43" w:name="requisitos"/>
-      <w:bookmarkEnd w:id="43"/>
+      <w:bookmarkStart w:id="44" w:name="requisitos"/>
+      <w:bookmarkEnd w:id="44"/>
       <w:r>
         <w:t xml:space="preserve">Requisitos</w:t>
       </w:r>
@@ -620,8 +643,8 @@
       <w:pPr>
         <w:pStyle w:val="Heading2"/>
       </w:pPr>
-      <w:bookmarkStart w:id="44" w:name="descarga"/>
-      <w:bookmarkEnd w:id="44"/>
+      <w:bookmarkStart w:id="45" w:name="descarga"/>
+      <w:bookmarkEnd w:id="45"/>
       <w:r>
         <w:t xml:space="preserve">Descarga</w:t>
       </w:r>
@@ -630,7 +653,7 @@
       <w:pPr>
         <w:pStyle w:val="FirstParagraph"/>
       </w:pPr>
-      <w:hyperlink r:id="rId45">
+      <w:hyperlink r:id="rId46">
         <w:r>
           <w:rPr>
             <w:rStyle w:val="Hyperlink"/>
@@ -643,8 +666,8 @@
       <w:pPr>
         <w:pStyle w:val="Heading2"/>
       </w:pPr>
-      <w:bookmarkStart w:id="46" w:name="docker"/>
-      <w:bookmarkEnd w:id="46"/>
+      <w:bookmarkStart w:id="47" w:name="docker"/>
+      <w:bookmarkEnd w:id="47"/>
       <w:r>
         <w:t xml:space="preserve">Docker</w:t>
       </w:r>
@@ -681,8 +704,8 @@
       <w:pPr>
         <w:pStyle w:val="Heading3"/>
       </w:pPr>
-      <w:bookmarkStart w:id="47" w:name="construir-la-imagen"/>
-      <w:bookmarkEnd w:id="47"/>
+      <w:bookmarkStart w:id="48" w:name="construir-la-imagen"/>
+      <w:bookmarkEnd w:id="48"/>
       <w:r>
         <w:t xml:space="preserve">Construir la imagen</w:t>
       </w:r>
@@ -710,8 +733,8 @@
       <w:pPr>
         <w:pStyle w:val="Heading3"/>
       </w:pPr>
-      <w:bookmarkStart w:id="48" w:name="lanzar-el-contenedor"/>
-      <w:bookmarkEnd w:id="48"/>
+      <w:bookmarkStart w:id="49" w:name="lanzar-el-contenedor"/>
+      <w:bookmarkEnd w:id="49"/>
       <w:r>
         <w:t xml:space="preserve">Lanzar el contenedor</w:t>
       </w:r>
@@ -748,8 +771,8 @@
       <w:pPr>
         <w:pStyle w:val="Heading1"/>
       </w:pPr>
-      <w:bookmarkStart w:id="49" w:name="manejo"/>
-      <w:bookmarkEnd w:id="49"/>
+      <w:bookmarkStart w:id="50" w:name="manejo"/>
+      <w:bookmarkEnd w:id="50"/>
       <w:r>
         <w:t xml:space="preserve">Manejo</w:t>
       </w:r>
@@ -758,8 +781,8 @@
       <w:pPr>
         <w:pStyle w:val="Heading2"/>
       </w:pPr>
-      <w:bookmarkStart w:id="50" w:name="creación"/>
-      <w:bookmarkEnd w:id="50"/>
+      <w:bookmarkStart w:id="51" w:name="creación"/>
+      <w:bookmarkEnd w:id="51"/>
       <w:r>
         <w:t xml:space="preserve">Creación</w:t>
       </w:r>
@@ -827,7 +850,7 @@
       <w:r>
         <w:t xml:space="preserve"> </w:t>
       </w:r>
-      <w:hyperlink r:id="rId51">
+      <w:hyperlink r:id="rId52">
         <w:r>
           <w:rPr>
             <w:rStyle w:val="Hyperlink"/>
@@ -855,8 +878,8 @@
       <w:pPr>
         <w:pStyle w:val="Heading2"/>
       </w:pPr>
-      <w:bookmarkStart w:id="52" w:name="notas"/>
-      <w:bookmarkEnd w:id="52"/>
+      <w:bookmarkStart w:id="53" w:name="notas"/>
+      <w:bookmarkEnd w:id="53"/>
       <w:r>
         <w:t xml:space="preserve">Notas</w:t>
       </w:r>
@@ -952,8 +975,129 @@
       <w:pPr>
         <w:pStyle w:val="Heading2"/>
       </w:pPr>
-      <w:bookmarkStart w:id="53" w:name="niveles"/>
-      <w:bookmarkEnd w:id="53"/>
+      <w:bookmarkStart w:id="54" w:name="mathjax"/>
+      <w:bookmarkEnd w:id="54"/>
+      <w:r>
+        <w:t xml:space="preserve">MathJax</w:t>
+      </w:r>
+    </w:p>
+    <w:p>
+      <w:pPr>
+        <w:pStyle w:val="FirstParagraph"/>
+      </w:pPr>
+      <w:r>
+        <w:t xml:space="preserve">Se puede utilizar la librería</w:t>
+      </w:r>
+      <w:r>
+        <w:t xml:space="preserve"> </w:t>
+      </w:r>
+      <w:hyperlink r:id="rId55">
+        <w:r>
+          <w:rPr>
+            <w:rStyle w:val="Hyperlink"/>
+          </w:rPr>
+          <w:t xml:space="preserve">MathJax</w:t>
+        </w:r>
+      </w:hyperlink>
+      <w:r>
+        <w:t xml:space="preserve">.</w:t>
+      </w:r>
+    </w:p>
+    <w:p>
+      <w:pPr>
+        <w:pStyle w:val="BodyText"/>
+      </w:pPr>
+      <w:r>
+        <w:t xml:space="preserve">Así esto:</w:t>
+      </w:r>
+    </w:p>
+    <w:p>
+      <w:pPr>
+        <w:pStyle w:val="SourceCode"/>
+      </w:pPr>
+      <w:r>
+        <w:rPr>
+          <w:rStyle w:val="VerbatimChar"/>
+        </w:rPr>
+        <w:t xml:space="preserve">$$x = {-b \pm \sqrt{b^2-4ac}}.$$</w:t>
+      </w:r>
+    </w:p>
+    <w:p>
+      <w:pPr>
+        <w:pStyle w:val="FirstParagraph"/>
+      </w:pPr>
+      <w:r>
+        <w:t xml:space="preserve">Se transforma en:</w:t>
+      </w:r>
+    </w:p>
+    <w:p>
+      <w:pPr>
+        <w:pStyle w:val="BodyText"/>
+      </w:pPr>
+      <m:oMathPara>
+        <m:oMathParaPr>
+          <m:jc m:val="center"/>
+        </m:oMathParaPr>
+        <m:oMath>
+          <m:r>
+            <m:t>x</m:t>
+          </m:r>
+          <m:r>
+            <m:t>=</m:t>
+          </m:r>
+          <m:r>
+            <m:t>−</m:t>
+          </m:r>
+          <m:r>
+            <m:t>b</m:t>
+          </m:r>
+          <m:r>
+            <m:t>±</m:t>
+          </m:r>
+          <m:rad>
+            <m:radPr>
+              <m:degHide m:val="1"/>
+            </m:radPr>
+            <m:deg/>
+            <m:e>
+              <m:sSup>
+                <m:e>
+                  <m:r>
+                    <m:t>b</m:t>
+                  </m:r>
+                </m:e>
+                <m:sup>
+                  <m:r>
+                    <m:t>2</m:t>
+                  </m:r>
+                </m:sup>
+              </m:sSup>
+              <m:r>
+                <m:t>−</m:t>
+              </m:r>
+              <m:r>
+                <m:t>4</m:t>
+              </m:r>
+              <m:r>
+                <m:t>a</m:t>
+              </m:r>
+              <m:r>
+                <m:t>c</m:t>
+              </m:r>
+            </m:e>
+          </m:rad>
+          <m:r>
+            <m:t>.</m:t>
+          </m:r>
+        </m:oMath>
+      </m:oMathPara>
+    </w:p>
+    <w:p>
+      <w:pPr>
+        <w:pStyle w:val="Heading2"/>
+      </w:pPr>
+      <w:bookmarkStart w:id="56" w:name="niveles"/>
+      <w:bookmarkEnd w:id="56"/>
       <w:r>
         <w:t xml:space="preserve">Niveles</w:t>
       </w:r>
@@ -1025,8 +1169,8 @@
       <w:pPr>
         <w:pStyle w:val="Heading2"/>
       </w:pPr>
-      <w:bookmarkStart w:id="54" w:name="numeración"/>
-      <w:bookmarkEnd w:id="54"/>
+      <w:bookmarkStart w:id="57" w:name="numeración"/>
+      <w:bookmarkEnd w:id="57"/>
       <w:r>
         <w:t xml:space="preserve">Numeración</w:t>
       </w:r>
@@ -1091,8 +1235,8 @@
       <w:pPr>
         <w:pStyle w:val="Heading2"/>
       </w:pPr>
-      <w:bookmarkStart w:id="55" w:name="configuración"/>
-      <w:bookmarkEnd w:id="55"/>
+      <w:bookmarkStart w:id="58" w:name="configuración"/>
+      <w:bookmarkEnd w:id="58"/>
       <w:r>
         <w:t xml:space="preserve">Configuración</w:t>
       </w:r>
@@ -1482,8 +1626,8 @@
       <w:pPr>
         <w:pStyle w:val="Heading2"/>
       </w:pPr>
-      <w:bookmarkStart w:id="56" w:name="generación"/>
-      <w:bookmarkEnd w:id="56"/>
+      <w:bookmarkStart w:id="59" w:name="generación"/>
+      <w:bookmarkEnd w:id="59"/>
       <w:r>
         <w:t xml:space="preserve">Generación</w:t>
       </w:r>
@@ -1604,8 +1748,8 @@
       <w:pPr>
         <w:pStyle w:val="Heading1"/>
       </w:pPr>
-      <w:bookmarkStart w:id="57" w:name="releases-notes"/>
-      <w:bookmarkEnd w:id="57"/>
+      <w:bookmarkStart w:id="60" w:name="releases-notes"/>
+      <w:bookmarkEnd w:id="60"/>
       <w:r>
         <w:t xml:space="preserve">Releases notes</w:t>
       </w:r>
@@ -1614,8 +1758,8 @@
       <w:pPr>
         <w:pStyle w:val="Heading2"/>
       </w:pPr>
-      <w:bookmarkStart w:id="58" w:name="versión-1.0"/>
-      <w:bookmarkEnd w:id="58"/>
+      <w:bookmarkStart w:id="61" w:name="versión-1.0"/>
+      <w:bookmarkEnd w:id="61"/>
       <w:r>
         <w:t xml:space="preserve">Versión 1.0</w:t>
       </w:r>
@@ -1780,8 +1924,8 @@
       <w:pPr>
         <w:pStyle w:val="Heading2"/>
       </w:pPr>
-      <w:bookmarkStart w:id="59" w:name="versión-2.0"/>
-      <w:bookmarkEnd w:id="59"/>
+      <w:bookmarkStart w:id="62" w:name="versión-2.0"/>
+      <w:bookmarkEnd w:id="62"/>
       <w:r>
         <w:t xml:space="preserve">Versión 2.0</w:t>
       </w:r>
@@ -2191,8 +2335,8 @@
       <w:pPr>
         <w:pStyle w:val="Heading2"/>
       </w:pPr>
-      <w:bookmarkStart w:id="60" w:name="versión-3.0"/>
-      <w:bookmarkEnd w:id="60"/>
+      <w:bookmarkStart w:id="63" w:name="versión-3.0"/>
+      <w:bookmarkEnd w:id="63"/>
       <w:r>
         <w:t xml:space="preserve">Versión 3.0</w:t>
       </w:r>
@@ -2235,7 +2379,7 @@
       <w:r>
         <w:t xml:space="preserve"> </w:t>
       </w:r>
-      <w:hyperlink r:id="rId42">
+      <w:hyperlink r:id="rId43">
         <w:r>
           <w:rPr>
             <w:rStyle w:val="Hyperlink"/>
@@ -2261,7 +2405,7 @@
       <w:r>
         <w:t xml:space="preserve"> </w:t>
       </w:r>
-      <w:hyperlink r:id="rId41">
+      <w:hyperlink r:id="rId42">
         <w:r>
           <w:rPr>
             <w:rStyle w:val="Hyperlink"/>
@@ -2301,8 +2445,8 @@
       <w:pPr>
         <w:pStyle w:val="Heading2"/>
       </w:pPr>
-      <w:bookmarkStart w:id="61" w:name="versión-4.0"/>
-      <w:bookmarkEnd w:id="61"/>
+      <w:bookmarkStart w:id="64" w:name="versión-4.0"/>
+      <w:bookmarkEnd w:id="64"/>
       <w:r>
         <w:t xml:space="preserve">Versión 4.0</w:t>
       </w:r>
@@ -2345,10 +2489,53 @@
     </w:p>
     <w:p>
       <w:pPr>
+        <w:pStyle w:val="Compact"/>
+        <w:numPr>
+          <w:numId w:val="1018"/>
+          <w:ilvl w:val="0"/>
+        </w:numPr>
+      </w:pPr>
+      <w:r>
+        <w:t xml:space="preserve">Añadida la librería</w:t>
+      </w:r>
+      <w:r>
+        <w:t xml:space="preserve"> </w:t>
+      </w:r>
+      <w:hyperlink r:id="rId55">
+        <w:r>
+          <w:rPr>
+            <w:rStyle w:val="Hyperlink"/>
+          </w:rPr>
+          <w:t xml:space="preserve">MathJax/</w:t>
+        </w:r>
+      </w:hyperlink>
+      <w:r>
+        <w:t xml:space="preserve"> </w:t>
+      </w:r>
+      <w:r>
+        <w:t xml:space="preserve">gracias a</w:t>
+      </w:r>
+      <w:r>
+        <w:t xml:space="preserve"> </w:t>
+      </w:r>
+      <w:hyperlink r:id="rId35">
+        <w:r>
+          <w:rPr>
+            <w:rStyle w:val="Hyperlink"/>
+          </w:rPr>
+          <w:t xml:space="preserve">Pablo J. Triviño</w:t>
+        </w:r>
+      </w:hyperlink>
+      <w:r>
+        <w:t xml:space="preserve">.</w:t>
+      </w:r>
+    </w:p>
+    <w:p>
+      <w:pPr>
         <w:pStyle w:val="Heading1"/>
       </w:pPr>
-      <w:bookmarkStart w:id="63" w:name="adolfo-sanz-de-diego-autor"/>
-      <w:bookmarkEnd w:id="63"/>
+      <w:bookmarkStart w:id="66" w:name="adolfo-sanz-de-diego-autor"/>
+      <w:bookmarkEnd w:id="66"/>
       <w:r>
         <w:drawing>
           <wp:inline>
@@ -2365,7 +2552,7 @@
                     </pic:cNvPicPr>
                   </pic:nvPicPr>
                   <pic:blipFill>
-                    <a:blip r:embed="rId62"/>
+                    <a:blip r:embed="rId65"/>
                     <a:stretch>
                       <a:fillRect/>
                     </a:stretch>
@@ -2402,8 +2589,8 @@
       <w:pPr>
         <w:pStyle w:val="Heading2"/>
       </w:pPr>
-      <w:bookmarkStart w:id="64" w:name="adolfo-sanz-de-diego"/>
-      <w:bookmarkEnd w:id="64"/>
+      <w:bookmarkStart w:id="67" w:name="adolfo-sanz-de-diego"/>
+      <w:bookmarkEnd w:id="67"/>
       <w:r>
         <w:t xml:space="preserve">Adolfo Sanz De Diego</w:t>
       </w:r>
@@ -2484,8 +2671,8 @@
       <w:pPr>
         <w:pStyle w:val="Heading2"/>
       </w:pPr>
-      <w:bookmarkStart w:id="65" w:name="algunos-proyectos"/>
-      <w:bookmarkEnd w:id="65"/>
+      <w:bookmarkStart w:id="68" w:name="algunos-proyectos"/>
+      <w:bookmarkEnd w:id="68"/>
       <w:r>
         <w:t xml:space="preserve">Algunos proyectos</w:t>
       </w:r>
@@ -2513,7 +2700,7 @@
                     </pic:cNvPicPr>
                   </pic:nvPicPr>
                   <pic:blipFill>
-                    <a:blip r:embed="rId66"/>
+                    <a:blip r:embed="rId69"/>
                     <a:stretch>
                       <a:fillRect/>
                     </a:stretch>
@@ -2542,7 +2729,7 @@
       <w:r>
         <w:t xml:space="preserve"> </w:t>
       </w:r>
-      <w:hyperlink r:id="rId67">
+      <w:hyperlink r:id="rId70">
         <w:r>
           <w:rPr>
             <w:rStyle w:val="Hyperlink"/>
@@ -2561,7 +2748,7 @@
           <w:ilvl w:val="0"/>
         </w:numPr>
       </w:pPr>
-      <w:hyperlink r:id="rId68">
+      <w:hyperlink r:id="rId71">
         <w:r>
           <w:rPr>
             <w:rStyle w:val="Hyperlink"/>
@@ -2580,7 +2767,7 @@
           <w:ilvl w:val="0"/>
         </w:numPr>
       </w:pPr>
-      <w:hyperlink r:id="rId69">
+      <w:hyperlink r:id="rId72">
         <w:r>
           <w:rPr>
             <w:rStyle w:val="Hyperlink"/>
@@ -2596,8 +2783,8 @@
       <w:pPr>
         <w:pStyle w:val="Heading2"/>
       </w:pPr>
-      <w:bookmarkStart w:id="70" w:name="donde-encontrarme"/>
-      <w:bookmarkEnd w:id="70"/>
+      <w:bookmarkStart w:id="73" w:name="donde-encontrarme"/>
+      <w:bookmarkEnd w:id="73"/>
       <w:r>
         <w:t xml:space="preserve">¿Donde encontrarme?</w:t>
       </w:r>
@@ -2637,7 +2824,7 @@
       <w:r>
         <w:t xml:space="preserve"> </w:t>
       </w:r>
-      <w:hyperlink r:id="rId71">
+      <w:hyperlink r:id="rId74">
         <w:r>
           <w:rPr>
             <w:rStyle w:val="Hyperlink"/>
@@ -2660,7 +2847,7 @@
       <w:r>
         <w:t xml:space="preserve"> </w:t>
       </w:r>
-      <w:hyperlink r:id="rId72">
+      <w:hyperlink r:id="rId75">
         <w:r>
           <w:rPr>
             <w:rStyle w:val="Hyperlink"/>
@@ -2683,7 +2870,7 @@
       <w:r>
         <w:t xml:space="preserve"> </w:t>
       </w:r>
-      <w:hyperlink r:id="rId73">
+      <w:hyperlink r:id="rId76">
         <w:r>
           <w:rPr>
             <w:rStyle w:val="Hyperlink"/>
@@ -2706,7 +2893,7 @@
       <w:r>
         <w:t xml:space="preserve"> </w:t>
       </w:r>
-      <w:hyperlink r:id="rId74">
+      <w:hyperlink r:id="rId77">
         <w:r>
           <w:rPr>
             <w:rStyle w:val="Hyperlink"/>
@@ -2729,7 +2916,7 @@
       <w:r>
         <w:t xml:space="preserve"> </w:t>
       </w:r>
-      <w:hyperlink r:id="rId75">
+      <w:hyperlink r:id="rId78">
         <w:r>
           <w:rPr>
             <w:rStyle w:val="Hyperlink"/>
@@ -2846,7 +3033,7 @@
     </w:lvl>
   </w:abstractNum>
   <w:abstractNum w:abstractNumId="990">
-    <w:nsid w:val="b473560f"/>
+    <w:nsid w:val="93eb2351"/>
     <w:multiLevelType w:val="multilevel"/>
     <w:lvl w:ilvl="0">
       <w:numFmt w:val="bullet"/>
@@ -2927,7 +3114,7 @@
     </w:lvl>
   </w:abstractNum>
   <w:abstractNum w:abstractNumId="991">
-    <w:nsid w:val="63e3ea1d"/>
+    <w:nsid w:val="e2d58f9a"/>
     <w:multiLevelType w:val="multilevel"/>
     <w:lvl w:ilvl="0">
       <w:numFmt w:val="bullet"/>

</xml_diff>

<commit_message>
añadido de nuevo el formato libro en PDF
</commit_message>
<xml_diff>
--- a/doc/export/leeme-book.docx
+++ b/doc/export/leeme-book.docx
@@ -3033,7 +3033,7 @@
     </w:lvl>
   </w:abstractNum>
   <w:abstractNum w:abstractNumId="990">
-    <w:nsid w:val="93eb2351"/>
+    <w:nsid w:val="cffbbd4d"/>
     <w:multiLevelType w:val="multilevel"/>
     <w:lvl w:ilvl="0">
       <w:numFmt w:val="bullet"/>
@@ -3114,7 +3114,7 @@
     </w:lvl>
   </w:abstractNum>
   <w:abstractNum w:abstractNumId="991">
-    <w:nsid w:val="e2d58f9a"/>
+    <w:nsid w:val="36a4780b"/>
     <w:multiLevelType w:val="multilevel"/>
     <w:lvl w:ilvl="0">
       <w:numFmt w:val="bullet"/>

</xml_diff>

<commit_message>
avanzando nueva release 5.0
</commit_message>
<xml_diff>
--- a/doc/export/leeme-book.docx
+++ b/doc/export/leeme-book.docx
@@ -2,60 +2,6 @@
 <file path=word/document.xml><?xml version="1.0" encoding="utf-8"?>
 <w:document xmlns:w="http://schemas.openxmlformats.org/wordprocessingml/2006/main" xmlns:m="http://schemas.openxmlformats.org/officeDocument/2006/math" xmlns:r="http://schemas.openxmlformats.org/officeDocument/2006/relationships" xmlns:o="urn:schemas-microsoft-com:office:office" xmlns:v="urn:schemas-microsoft-com:vml" xmlns:w10="urn:schemas-microsoft-com:office:word" xmlns:a="http://schemas.openxmlformats.org/drawingml/2006/main" xmlns:pic="http://schemas.openxmlformats.org/drawingml/2006/picture" xmlns:wp="http://schemas.openxmlformats.org/drawingml/2006/wordprocessingDrawing">
   <w:body>
-    <w:p>
-      <w:pPr>
-        <w:pStyle w:val="Title"/>
-      </w:pPr>
-      <w:r>
-        <w:t xml:space="preserve">Markdown</w:t>
-      </w:r>
-      <w:r>
-        <w:t xml:space="preserve"> </w:t>
-      </w:r>
-      <w:r>
-        <w:t xml:space="preserve">Slides</w:t>
-      </w:r>
-      <w:r>
-        <w:t xml:space="preserve"> </w:t>
-      </w:r>
-      <w:r>
-        <w:t xml:space="preserve">[ES]</w:t>
-      </w:r>
-    </w:p>
-    <w:p>
-      <w:pPr>
-        <w:pStyle w:val="Author"/>
-      </w:pPr>
-      <w:r>
-        <w:t xml:space="preserve">Adolfo</w:t>
-      </w:r>
-      <w:r>
-        <w:t xml:space="preserve"> </w:t>
-      </w:r>
-      <w:r>
-        <w:t xml:space="preserve">Sanz</w:t>
-      </w:r>
-      <w:r>
-        <w:t xml:space="preserve"> </w:t>
-      </w:r>
-      <w:r>
-        <w:t xml:space="preserve">De</w:t>
-      </w:r>
-      <w:r>
-        <w:t xml:space="preserve"> </w:t>
-      </w:r>
-      <w:r>
-        <w:t xml:space="preserve">Diego</w:t>
-      </w:r>
-    </w:p>
-    <w:p>
-      <w:pPr>
-        <w:pStyle w:val="Date"/>
-      </w:pPr>
-      <w:r>
-        <w:t xml:space="preserve">@asanzdiego</w:t>
-      </w:r>
-    </w:p>
     <w:sdt>
       <w:sdtPr>
         <w:docPartObj>
@@ -82,6 +28,32 @@
         </w:p>
       </w:sdtContent>
     </w:sdt>
+    <w:p>
+      <w:pPr>
+        <w:pStyle w:val="FirstParagraph"/>
+      </w:pPr>
+      <w:r>
+        <w:t xml:space="preserve">% Markdown Slides [ES]</w:t>
+      </w:r>
+      <w:r>
+        <w:t xml:space="preserve"> </w:t>
+      </w:r>
+      <w:r>
+        <w:t xml:space="preserve">% Adolfo Sanz De Diego</w:t>
+      </w:r>
+      <w:r>
+        <w:t xml:space="preserve"> </w:t>
+      </w:r>
+      <w:r>
+        <w:t xml:space="preserve">%</w:t>
+      </w:r>
+      <w:r>
+        <w:t xml:space="preserve"> </w:t>
+      </w:r>
+      <w:r>
+        <w:t xml:space="preserve">@asanzdiego</w:t>
+      </w:r>
+    </w:p>
     <w:p>
       <w:pPr>
         <w:pStyle w:val="Heading1"/>
@@ -344,10 +316,27 @@
     </w:p>
     <w:p>
       <w:pPr>
+        <w:pStyle w:val="Compact"/>
+        <w:numPr>
+          <w:numId w:val="1001"/>
+          <w:ilvl w:val="0"/>
+        </w:numPr>
+      </w:pPr>
+      <w:hyperlink r:id="rId31">
+        <w:r>
+          <w:rPr>
+            <w:rStyle w:val="Hyperlink"/>
+          </w:rPr>
+          <w:t xml:space="preserve">pdf-book</w:t>
+        </w:r>
+      </w:hyperlink>
+    </w:p>
+    <w:p>
+      <w:pPr>
         <w:pStyle w:val="Heading2"/>
       </w:pPr>
-      <w:bookmarkStart w:id="31" w:name="colaboradores"/>
-      <w:bookmarkEnd w:id="31"/>
+      <w:bookmarkStart w:id="32" w:name="colaboradores"/>
+      <w:bookmarkEnd w:id="32"/>
       <w:r>
         <w:t xml:space="preserve">Colaboradores</w:t>
       </w:r>
@@ -366,7 +355,7 @@
       <w:r>
         <w:t xml:space="preserve"> </w:t>
       </w:r>
-      <w:hyperlink r:id="rId32">
+      <w:hyperlink r:id="rId33">
         <w:r>
           <w:rPr>
             <w:rStyle w:val="Hyperlink"/>
@@ -389,7 +378,7 @@
       <w:r>
         <w:t xml:space="preserve"> </w:t>
       </w:r>
-      <w:hyperlink r:id="rId33">
+      <w:hyperlink r:id="rId34">
         <w:r>
           <w:rPr>
             <w:rStyle w:val="Hyperlink"/>
@@ -412,7 +401,7 @@
       <w:r>
         <w:t xml:space="preserve"> </w:t>
       </w:r>
-      <w:hyperlink r:id="rId34">
+      <w:hyperlink r:id="rId35">
         <w:r>
           <w:rPr>
             <w:rStyle w:val="Hyperlink"/>
@@ -435,7 +424,7 @@
       <w:r>
         <w:t xml:space="preserve"> </w:t>
       </w:r>
-      <w:hyperlink r:id="rId35">
+      <w:hyperlink r:id="rId36">
         <w:r>
           <w:rPr>
             <w:rStyle w:val="Hyperlink"/>
@@ -448,8 +437,8 @@
       <w:pPr>
         <w:pStyle w:val="Heading2"/>
       </w:pPr>
-      <w:bookmarkStart w:id="36" w:name="licencia"/>
-      <w:bookmarkEnd w:id="36"/>
+      <w:bookmarkStart w:id="37" w:name="licencia"/>
+      <w:bookmarkEnd w:id="37"/>
       <w:r>
         <w:t xml:space="preserve">Licencia</w:t>
       </w:r>
@@ -477,7 +466,7 @@
           <w:ilvl w:val="1"/>
         </w:numPr>
       </w:pPr>
-      <w:hyperlink r:id="rId37">
+      <w:hyperlink r:id="rId38">
         <w:r>
           <w:rPr>
             <w:rStyle w:val="Hyperlink"/>
@@ -509,7 +498,7 @@
           <w:ilvl w:val="1"/>
         </w:numPr>
       </w:pPr>
-      <w:hyperlink r:id="rId38">
+      <w:hyperlink r:id="rId39">
         <w:r>
           <w:rPr>
             <w:rStyle w:val="Hyperlink"/>
@@ -522,8 +511,8 @@
       <w:pPr>
         <w:pStyle w:val="Heading1"/>
       </w:pPr>
-      <w:bookmarkStart w:id="39" w:name="instalación"/>
-      <w:bookmarkEnd w:id="39"/>
+      <w:bookmarkStart w:id="40" w:name="instalación"/>
+      <w:bookmarkEnd w:id="40"/>
       <w:r>
         <w:t xml:space="preserve">Instalación</w:t>
       </w:r>
@@ -532,8 +521,8 @@
       <w:pPr>
         <w:pStyle w:val="Heading2"/>
       </w:pPr>
-      <w:bookmarkStart w:id="40" w:name="dependencias"/>
-      <w:bookmarkEnd w:id="40"/>
+      <w:bookmarkStart w:id="41" w:name="dependencias"/>
+      <w:bookmarkEnd w:id="41"/>
       <w:r>
         <w:t xml:space="preserve">Dependencias</w:t>
       </w:r>
@@ -558,7 +547,7 @@
           <w:ilvl w:val="1"/>
         </w:numPr>
       </w:pPr>
-      <w:hyperlink r:id="rId41">
+      <w:hyperlink r:id="rId42">
         <w:r>
           <w:rPr>
             <w:rStyle w:val="Hyperlink"/>
@@ -575,7 +564,7 @@
           <w:ilvl w:val="1"/>
         </w:numPr>
       </w:pPr>
-      <w:hyperlink r:id="rId42">
+      <w:hyperlink r:id="rId43">
         <w:r>
           <w:rPr>
             <w:rStyle w:val="Hyperlink"/>
@@ -588,6 +577,23 @@
       <w:pPr>
         <w:pStyle w:val="Compact"/>
         <w:numPr>
+          <w:numId w:val="1007"/>
+          <w:ilvl w:val="1"/>
+        </w:numPr>
+      </w:pPr>
+      <w:hyperlink r:id="rId44">
+        <w:r>
+          <w:rPr>
+            <w:rStyle w:val="Hyperlink"/>
+          </w:rPr>
+          <w:t xml:space="preserve">TeX Live</w:t>
+        </w:r>
+      </w:hyperlink>
+    </w:p>
+    <w:p>
+      <w:pPr>
+        <w:pStyle w:val="Compact"/>
+        <w:numPr>
           <w:numId w:val="1006"/>
           <w:ilvl w:val="0"/>
         </w:numPr>
@@ -604,7 +610,7 @@
           <w:ilvl w:val="1"/>
         </w:numPr>
       </w:pPr>
-      <w:hyperlink r:id="rId43">
+      <w:hyperlink r:id="rId45">
         <w:r>
           <w:rPr>
             <w:rStyle w:val="Hyperlink"/>
@@ -617,8 +623,8 @@
       <w:pPr>
         <w:pStyle w:val="Heading2"/>
       </w:pPr>
-      <w:bookmarkStart w:id="44" w:name="requisitos"/>
-      <w:bookmarkEnd w:id="44"/>
+      <w:bookmarkStart w:id="46" w:name="requisitos"/>
+      <w:bookmarkEnd w:id="46"/>
       <w:r>
         <w:t xml:space="preserve">Requisitos</w:t>
       </w:r>
@@ -643,8 +649,8 @@
       <w:pPr>
         <w:pStyle w:val="Heading2"/>
       </w:pPr>
-      <w:bookmarkStart w:id="45" w:name="descarga"/>
-      <w:bookmarkEnd w:id="45"/>
+      <w:bookmarkStart w:id="47" w:name="descarga"/>
+      <w:bookmarkEnd w:id="47"/>
       <w:r>
         <w:t xml:space="preserve">Descarga</w:t>
       </w:r>
@@ -653,7 +659,7 @@
       <w:pPr>
         <w:pStyle w:val="FirstParagraph"/>
       </w:pPr>
-      <w:hyperlink r:id="rId46">
+      <w:hyperlink r:id="rId48">
         <w:r>
           <w:rPr>
             <w:rStyle w:val="Hyperlink"/>
@@ -666,8 +672,8 @@
       <w:pPr>
         <w:pStyle w:val="Heading2"/>
       </w:pPr>
-      <w:bookmarkStart w:id="47" w:name="docker"/>
-      <w:bookmarkEnd w:id="47"/>
+      <w:bookmarkStart w:id="49" w:name="docker"/>
+      <w:bookmarkEnd w:id="49"/>
       <w:r>
         <w:t xml:space="preserve">Docker</w:t>
       </w:r>
@@ -704,8 +710,8 @@
       <w:pPr>
         <w:pStyle w:val="Heading3"/>
       </w:pPr>
-      <w:bookmarkStart w:id="48" w:name="construir-la-imagen"/>
-      <w:bookmarkEnd w:id="48"/>
+      <w:bookmarkStart w:id="50" w:name="construir-la-imagen"/>
+      <w:bookmarkEnd w:id="50"/>
       <w:r>
         <w:t xml:space="preserve">Construir la imagen</w:t>
       </w:r>
@@ -733,8 +739,8 @@
       <w:pPr>
         <w:pStyle w:val="Heading3"/>
       </w:pPr>
-      <w:bookmarkStart w:id="49" w:name="lanzar-el-contenedor"/>
-      <w:bookmarkEnd w:id="49"/>
+      <w:bookmarkStart w:id="51" w:name="lanzar-el-contenedor"/>
+      <w:bookmarkEnd w:id="51"/>
       <w:r>
         <w:t xml:space="preserve">Lanzar el contenedor</w:t>
       </w:r>
@@ -771,8 +777,8 @@
       <w:pPr>
         <w:pStyle w:val="Heading1"/>
       </w:pPr>
-      <w:bookmarkStart w:id="50" w:name="manejo"/>
-      <w:bookmarkEnd w:id="50"/>
+      <w:bookmarkStart w:id="52" w:name="manejo"/>
+      <w:bookmarkEnd w:id="52"/>
       <w:r>
         <w:t xml:space="preserve">Manejo</w:t>
       </w:r>
@@ -781,8 +787,8 @@
       <w:pPr>
         <w:pStyle w:val="Heading2"/>
       </w:pPr>
-      <w:bookmarkStart w:id="51" w:name="creación"/>
-      <w:bookmarkEnd w:id="51"/>
+      <w:bookmarkStart w:id="53" w:name="creación"/>
+      <w:bookmarkEnd w:id="53"/>
       <w:r>
         <w:t xml:space="preserve">Creación</w:t>
       </w:r>
@@ -850,7 +856,7 @@
       <w:r>
         <w:t xml:space="preserve"> </w:t>
       </w:r>
-      <w:hyperlink r:id="rId52">
+      <w:hyperlink r:id="rId54">
         <w:r>
           <w:rPr>
             <w:rStyle w:val="Hyperlink"/>
@@ -878,8 +884,8 @@
       <w:pPr>
         <w:pStyle w:val="Heading2"/>
       </w:pPr>
-      <w:bookmarkStart w:id="53" w:name="notas"/>
-      <w:bookmarkEnd w:id="53"/>
+      <w:bookmarkStart w:id="55" w:name="notas"/>
+      <w:bookmarkEnd w:id="55"/>
       <w:r>
         <w:t xml:space="preserve">Notas</w:t>
       </w:r>
@@ -975,8 +981,8 @@
       <w:pPr>
         <w:pStyle w:val="Heading2"/>
       </w:pPr>
-      <w:bookmarkStart w:id="54" w:name="mathjax"/>
-      <w:bookmarkEnd w:id="54"/>
+      <w:bookmarkStart w:id="56" w:name="mathjax"/>
+      <w:bookmarkEnd w:id="56"/>
       <w:r>
         <w:t xml:space="preserve">MathJax</w:t>
       </w:r>
@@ -991,7 +997,7 @@
       <w:r>
         <w:t xml:space="preserve"> </w:t>
       </w:r>
-      <w:hyperlink r:id="rId55">
+      <w:hyperlink r:id="rId57">
         <w:r>
           <w:rPr>
             <w:rStyle w:val="Hyperlink"/>
@@ -1096,8 +1102,8 @@
       <w:pPr>
         <w:pStyle w:val="Heading2"/>
       </w:pPr>
-      <w:bookmarkStart w:id="56" w:name="niveles"/>
-      <w:bookmarkEnd w:id="56"/>
+      <w:bookmarkStart w:id="58" w:name="niveles"/>
+      <w:bookmarkEnd w:id="58"/>
       <w:r>
         <w:t xml:space="preserve">Niveles</w:t>
       </w:r>
@@ -1169,8 +1175,8 @@
       <w:pPr>
         <w:pStyle w:val="Heading2"/>
       </w:pPr>
-      <w:bookmarkStart w:id="57" w:name="numeración"/>
-      <w:bookmarkEnd w:id="57"/>
+      <w:bookmarkStart w:id="59" w:name="numeración"/>
+      <w:bookmarkEnd w:id="59"/>
       <w:r>
         <w:t xml:space="preserve">Numeración</w:t>
       </w:r>
@@ -1235,8 +1241,8 @@
       <w:pPr>
         <w:pStyle w:val="Heading2"/>
       </w:pPr>
-      <w:bookmarkStart w:id="58" w:name="configuración"/>
-      <w:bookmarkEnd w:id="58"/>
+      <w:bookmarkStart w:id="60" w:name="configuración"/>
+      <w:bookmarkEnd w:id="60"/>
       <w:r>
         <w:t xml:space="preserve">Configuración</w:t>
       </w:r>
@@ -1626,8 +1632,8 @@
       <w:pPr>
         <w:pStyle w:val="Heading2"/>
       </w:pPr>
-      <w:bookmarkStart w:id="59" w:name="generación"/>
-      <w:bookmarkEnd w:id="59"/>
+      <w:bookmarkStart w:id="61" w:name="generación"/>
+      <w:bookmarkEnd w:id="61"/>
       <w:r>
         <w:t xml:space="preserve">Generación</w:t>
       </w:r>
@@ -1748,8 +1754,8 @@
       <w:pPr>
         <w:pStyle w:val="Heading1"/>
       </w:pPr>
-      <w:bookmarkStart w:id="60" w:name="releases-notes"/>
-      <w:bookmarkEnd w:id="60"/>
+      <w:bookmarkStart w:id="62" w:name="releases-notes"/>
+      <w:bookmarkEnd w:id="62"/>
       <w:r>
         <w:t xml:space="preserve">Releases notes</w:t>
       </w:r>
@@ -1758,8 +1764,8 @@
       <w:pPr>
         <w:pStyle w:val="Heading2"/>
       </w:pPr>
-      <w:bookmarkStart w:id="61" w:name="versión-1.0"/>
-      <w:bookmarkEnd w:id="61"/>
+      <w:bookmarkStart w:id="63" w:name="versión-1.0"/>
+      <w:bookmarkEnd w:id="63"/>
       <w:r>
         <w:t xml:space="preserve">Versión 1.0</w:t>
       </w:r>
@@ -1924,8 +1930,8 @@
       <w:pPr>
         <w:pStyle w:val="Heading2"/>
       </w:pPr>
-      <w:bookmarkStart w:id="62" w:name="versión-2.0"/>
-      <w:bookmarkEnd w:id="62"/>
+      <w:bookmarkStart w:id="64" w:name="versión-2.0"/>
+      <w:bookmarkEnd w:id="64"/>
       <w:r>
         <w:t xml:space="preserve">Versión 2.0</w:t>
       </w:r>
@@ -2100,7 +2106,7 @@
       <w:r>
         <w:t xml:space="preserve"> </w:t>
       </w:r>
-      <w:hyperlink r:id="rId34">
+      <w:hyperlink r:id="rId35">
         <w:r>
           <w:rPr>
             <w:rStyle w:val="Hyperlink"/>
@@ -2123,7 +2129,7 @@
       <w:r>
         <w:t xml:space="preserve"> </w:t>
       </w:r>
-      <w:hyperlink r:id="rId33">
+      <w:hyperlink r:id="rId34">
         <w:r>
           <w:rPr>
             <w:rStyle w:val="Hyperlink"/>
@@ -2146,7 +2152,7 @@
       <w:r>
         <w:t xml:space="preserve"> </w:t>
       </w:r>
-      <w:hyperlink r:id="rId32">
+      <w:hyperlink r:id="rId33">
         <w:r>
           <w:rPr>
             <w:rStyle w:val="Hyperlink"/>
@@ -2169,7 +2175,7 @@
       <w:r>
         <w:t xml:space="preserve"> </w:t>
       </w:r>
-      <w:hyperlink r:id="rId32">
+      <w:hyperlink r:id="rId33">
         <w:r>
           <w:rPr>
             <w:rStyle w:val="Hyperlink"/>
@@ -2192,7 +2198,7 @@
       <w:r>
         <w:t xml:space="preserve"> </w:t>
       </w:r>
-      <w:hyperlink r:id="rId32">
+      <w:hyperlink r:id="rId33">
         <w:r>
           <w:rPr>
             <w:rStyle w:val="Hyperlink"/>
@@ -2215,7 +2221,7 @@
       <w:r>
         <w:t xml:space="preserve"> </w:t>
       </w:r>
-      <w:hyperlink r:id="rId32">
+      <w:hyperlink r:id="rId33">
         <w:r>
           <w:rPr>
             <w:rStyle w:val="Hyperlink"/>
@@ -2238,7 +2244,7 @@
       <w:r>
         <w:t xml:space="preserve"> </w:t>
       </w:r>
-      <w:hyperlink r:id="rId32">
+      <w:hyperlink r:id="rId33">
         <w:r>
           <w:rPr>
             <w:rStyle w:val="Hyperlink"/>
@@ -2335,8 +2341,8 @@
       <w:pPr>
         <w:pStyle w:val="Heading2"/>
       </w:pPr>
-      <w:bookmarkStart w:id="63" w:name="versión-3.0"/>
-      <w:bookmarkEnd w:id="63"/>
+      <w:bookmarkStart w:id="65" w:name="versión-3.0"/>
+      <w:bookmarkEnd w:id="65"/>
       <w:r>
         <w:t xml:space="preserve">Versión 3.0</w:t>
       </w:r>
@@ -2379,7 +2385,7 @@
       <w:r>
         <w:t xml:space="preserve"> </w:t>
       </w:r>
-      <w:hyperlink r:id="rId43">
+      <w:hyperlink r:id="rId45">
         <w:r>
           <w:rPr>
             <w:rStyle w:val="Hyperlink"/>
@@ -2405,7 +2411,7 @@
       <w:r>
         <w:t xml:space="preserve"> </w:t>
       </w:r>
-      <w:hyperlink r:id="rId42">
+      <w:hyperlink r:id="rId43">
         <w:r>
           <w:rPr>
             <w:rStyle w:val="Hyperlink"/>
@@ -2445,8 +2451,8 @@
       <w:pPr>
         <w:pStyle w:val="Heading2"/>
       </w:pPr>
-      <w:bookmarkStart w:id="64" w:name="versión-4.0"/>
-      <w:bookmarkEnd w:id="64"/>
+      <w:bookmarkStart w:id="66" w:name="versión-4.0"/>
+      <w:bookmarkEnd w:id="66"/>
       <w:r>
         <w:t xml:space="preserve">Versión 4.0</w:t>
       </w:r>
@@ -2501,7 +2507,7 @@
       <w:r>
         <w:t xml:space="preserve"> </w:t>
       </w:r>
-      <w:hyperlink r:id="rId55">
+      <w:hyperlink r:id="rId57">
         <w:r>
           <w:rPr>
             <w:rStyle w:val="Hyperlink"/>
@@ -2518,7 +2524,7 @@
       <w:r>
         <w:t xml:space="preserve"> </w:t>
       </w:r>
-      <w:hyperlink r:id="rId35">
+      <w:hyperlink r:id="rId36">
         <w:r>
           <w:rPr>
             <w:rStyle w:val="Hyperlink"/>
@@ -2532,10 +2538,79 @@
     </w:p>
     <w:p>
       <w:pPr>
+        <w:pStyle w:val="Heading2"/>
+      </w:pPr>
+      <w:bookmarkStart w:id="67" w:name="versión-5.0"/>
+      <w:bookmarkEnd w:id="67"/>
+      <w:r>
+        <w:t xml:space="preserve">Versión 5.0</w:t>
+      </w:r>
+    </w:p>
+    <w:p>
+      <w:pPr>
+        <w:pStyle w:val="Compact"/>
+        <w:numPr>
+          <w:numId w:val="1019"/>
+          <w:ilvl w:val="0"/>
+        </w:numPr>
+      </w:pPr>
+      <w:r>
+        <w:t xml:space="preserve">Arreglados algunos fallos.</w:t>
+      </w:r>
+    </w:p>
+    <w:p>
+      <w:pPr>
+        <w:pStyle w:val="Compact"/>
+        <w:numPr>
+          <w:numId w:val="1019"/>
+          <w:ilvl w:val="0"/>
+        </w:numPr>
+      </w:pPr>
+      <w:r>
+        <w:t xml:space="preserve">Añadido de nuevo la opción de expotación a PDF en formato libro.</w:t>
+      </w:r>
+    </w:p>
+    <w:p>
+      <w:pPr>
+        <w:pStyle w:val="Compact"/>
+        <w:numPr>
+          <w:numId w:val="1019"/>
+          <w:ilvl w:val="0"/>
+        </w:numPr>
+      </w:pPr>
+      <w:r>
+        <w:t xml:space="preserve">Añadida la posibilidad de importar ficheros o fragmentos de un fichero externo.</w:t>
+      </w:r>
+    </w:p>
+    <w:p>
+      <w:pPr>
+        <w:pStyle w:val="Compact"/>
+        <w:numPr>
+          <w:numId w:val="1019"/>
+          <w:ilvl w:val="0"/>
+        </w:numPr>
+      </w:pPr>
+      <w:r>
+        <w:t xml:space="preserve">Añadido el plugin</w:t>
+      </w:r>
+      <w:r>
+        <w:t xml:space="preserve"> </w:t>
+      </w:r>
+      <w:hyperlink r:id="rId68">
+        <w:r>
+          <w:rPr>
+            <w:rStyle w:val="Hyperlink"/>
+          </w:rPr>
+          <w:t xml:space="preserve">https://github.com/rajgoel/reveal.js-plugins/tree/master/chalkboard</w:t>
+        </w:r>
+      </w:hyperlink>
+    </w:p>
+    <w:p>
+      <w:pPr>
         <w:pStyle w:val="Heading1"/>
       </w:pPr>
-      <w:bookmarkStart w:id="66" w:name="adolfo-sanz-de-diego-autor"/>
-      <w:bookmarkEnd w:id="66"/>
+      <w:bookmarkStart w:id="70" w:name="adolfo-sanz-de-diego-autor"/>
+      <w:bookmarkEnd w:id="70"/>
       <w:r>
         <w:drawing>
           <wp:inline>
@@ -2552,7 +2627,7 @@
                     </pic:cNvPicPr>
                   </pic:nvPicPr>
                   <pic:blipFill>
-                    <a:blip r:embed="rId65"/>
+                    <a:blip r:embed="rId69"/>
                     <a:stretch>
                       <a:fillRect/>
                     </a:stretch>
@@ -2589,8 +2664,8 @@
       <w:pPr>
         <w:pStyle w:val="Heading2"/>
       </w:pPr>
-      <w:bookmarkStart w:id="67" w:name="adolfo-sanz-de-diego"/>
-      <w:bookmarkEnd w:id="67"/>
+      <w:bookmarkStart w:id="71" w:name="adolfo-sanz-de-diego"/>
+      <w:bookmarkEnd w:id="71"/>
       <w:r>
         <w:t xml:space="preserve">Adolfo Sanz De Diego</w:t>
       </w:r>
@@ -2598,7 +2673,7 @@
     <w:p>
       <w:pPr>
         <w:numPr>
-          <w:numId w:val="1019"/>
+          <w:numId w:val="1020"/>
           <w:ilvl w:val="0"/>
         </w:numPr>
       </w:pPr>
@@ -2621,7 +2696,7 @@
     <w:p>
       <w:pPr>
         <w:numPr>
-          <w:numId w:val="1019"/>
+          <w:numId w:val="1020"/>
           <w:ilvl w:val="0"/>
         </w:numPr>
       </w:pPr>
@@ -2647,7 +2722,7 @@
     <w:p>
       <w:pPr>
         <w:numPr>
-          <w:numId w:val="1019"/>
+          <w:numId w:val="1020"/>
           <w:ilvl w:val="0"/>
         </w:numPr>
       </w:pPr>
@@ -2671,8 +2746,8 @@
       <w:pPr>
         <w:pStyle w:val="Heading2"/>
       </w:pPr>
-      <w:bookmarkStart w:id="68" w:name="algunos-proyectos"/>
-      <w:bookmarkEnd w:id="68"/>
+      <w:bookmarkStart w:id="72" w:name="algunos-proyectos"/>
+      <w:bookmarkEnd w:id="72"/>
       <w:r>
         <w:t xml:space="preserve">Algunos proyectos</w:t>
       </w:r>
@@ -2680,7 +2755,7 @@
     <w:p>
       <w:pPr>
         <w:numPr>
-          <w:numId w:val="1020"/>
+          <w:numId w:val="1021"/>
           <w:ilvl w:val="0"/>
         </w:numPr>
       </w:pPr>
@@ -2700,7 +2775,7 @@
                     </pic:cNvPicPr>
                   </pic:nvPicPr>
                   <pic:blipFill>
-                    <a:blip r:embed="rId69"/>
+                    <a:blip r:embed="rId73"/>
                     <a:stretch>
                       <a:fillRect/>
                     </a:stretch>
@@ -2729,7 +2804,7 @@
       <w:r>
         <w:t xml:space="preserve"> </w:t>
       </w:r>
-      <w:hyperlink r:id="rId70">
+      <w:hyperlink r:id="rId74">
         <w:r>
           <w:rPr>
             <w:rStyle w:val="Hyperlink"/>
@@ -2744,11 +2819,11 @@
     <w:p>
       <w:pPr>
         <w:numPr>
-          <w:numId w:val="1020"/>
-          <w:ilvl w:val="0"/>
-        </w:numPr>
-      </w:pPr>
-      <w:hyperlink r:id="rId71">
+          <w:numId w:val="1021"/>
+          <w:ilvl w:val="0"/>
+        </w:numPr>
+      </w:pPr>
+      <w:hyperlink r:id="rId75">
         <w:r>
           <w:rPr>
             <w:rStyle w:val="Hyperlink"/>
@@ -2763,11 +2838,11 @@
     <w:p>
       <w:pPr>
         <w:numPr>
-          <w:numId w:val="1020"/>
-          <w:ilvl w:val="0"/>
-        </w:numPr>
-      </w:pPr>
-      <w:hyperlink r:id="rId72">
+          <w:numId w:val="1021"/>
+          <w:ilvl w:val="0"/>
+        </w:numPr>
+      </w:pPr>
+      <w:hyperlink r:id="rId76">
         <w:r>
           <w:rPr>
             <w:rStyle w:val="Hyperlink"/>
@@ -2783,8 +2858,8 @@
       <w:pPr>
         <w:pStyle w:val="Heading2"/>
       </w:pPr>
-      <w:bookmarkStart w:id="73" w:name="donde-encontrarme"/>
-      <w:bookmarkEnd w:id="73"/>
+      <w:bookmarkStart w:id="77" w:name="donde-encontrarme"/>
+      <w:bookmarkEnd w:id="77"/>
       <w:r>
         <w:t xml:space="preserve">¿Donde encontrarme?</w:t>
       </w:r>
@@ -2793,7 +2868,7 @@
       <w:pPr>
         <w:pStyle w:val="Compact"/>
         <w:numPr>
-          <w:numId w:val="1021"/>
+          <w:numId w:val="1022"/>
           <w:ilvl w:val="0"/>
         </w:numPr>
       </w:pPr>
@@ -2814,7 +2889,7 @@
       <w:pPr>
         <w:pStyle w:val="Compact"/>
         <w:numPr>
-          <w:numId w:val="1022"/>
+          <w:numId w:val="1023"/>
           <w:ilvl w:val="1"/>
         </w:numPr>
       </w:pPr>
@@ -2824,7 +2899,7 @@
       <w:r>
         <w:t xml:space="preserve"> </w:t>
       </w:r>
-      <w:hyperlink r:id="rId74">
+      <w:hyperlink r:id="rId78">
         <w:r>
           <w:rPr>
             <w:rStyle w:val="Hyperlink"/>
@@ -2837,7 +2912,7 @@
       <w:pPr>
         <w:pStyle w:val="Compact"/>
         <w:numPr>
-          <w:numId w:val="1022"/>
+          <w:numId w:val="1023"/>
           <w:ilvl w:val="1"/>
         </w:numPr>
       </w:pPr>
@@ -2847,7 +2922,7 @@
       <w:r>
         <w:t xml:space="preserve"> </w:t>
       </w:r>
-      <w:hyperlink r:id="rId75">
+      <w:hyperlink r:id="rId79">
         <w:r>
           <w:rPr>
             <w:rStyle w:val="Hyperlink"/>
@@ -2860,7 +2935,7 @@
       <w:pPr>
         <w:pStyle w:val="Compact"/>
         <w:numPr>
-          <w:numId w:val="1022"/>
+          <w:numId w:val="1023"/>
           <w:ilvl w:val="1"/>
         </w:numPr>
       </w:pPr>
@@ -2870,7 +2945,7 @@
       <w:r>
         <w:t xml:space="preserve"> </w:t>
       </w:r>
-      <w:hyperlink r:id="rId76">
+      <w:hyperlink r:id="rId80">
         <w:r>
           <w:rPr>
             <w:rStyle w:val="Hyperlink"/>
@@ -2883,7 +2958,7 @@
       <w:pPr>
         <w:pStyle w:val="Compact"/>
         <w:numPr>
-          <w:numId w:val="1022"/>
+          <w:numId w:val="1023"/>
           <w:ilvl w:val="1"/>
         </w:numPr>
       </w:pPr>
@@ -2893,35 +2968,12 @@
       <w:r>
         <w:t xml:space="preserve"> </w:t>
       </w:r>
-      <w:hyperlink r:id="rId77">
+      <w:hyperlink r:id="rId81">
         <w:r>
           <w:rPr>
             <w:rStyle w:val="Hyperlink"/>
           </w:rPr>
           <w:t xml:space="preserve">linkedin.com/in/asanzdiego</w:t>
-        </w:r>
-      </w:hyperlink>
-    </w:p>
-    <w:p>
-      <w:pPr>
-        <w:pStyle w:val="Compact"/>
-        <w:numPr>
-          <w:numId w:val="1022"/>
-          <w:ilvl w:val="1"/>
-        </w:numPr>
-      </w:pPr>
-      <w:r>
-        <w:t xml:space="preserve">SlideShare:</w:t>
-      </w:r>
-      <w:r>
-        <w:t xml:space="preserve"> </w:t>
-      </w:r>
-      <w:hyperlink r:id="rId78">
-        <w:r>
-          <w:rPr>
-            <w:rStyle w:val="Hyperlink"/>
-          </w:rPr>
-          <w:t xml:space="preserve">slideshare.net/asanzdiego</w:t>
         </w:r>
       </w:hyperlink>
     </w:p>
@@ -3033,7 +3085,7 @@
     </w:lvl>
   </w:abstractNum>
   <w:abstractNum w:abstractNumId="990">
-    <w:nsid w:val="cffbbd4d"/>
+    <w:nsid w:val="d91b45b6"/>
     <w:multiLevelType w:val="multilevel"/>
     <w:lvl w:ilvl="0">
       <w:numFmt w:val="bullet"/>
@@ -3114,7 +3166,7 @@
     </w:lvl>
   </w:abstractNum>
   <w:abstractNum w:abstractNumId="991">
-    <w:nsid w:val="36a4780b"/>
+    <w:nsid w:val="e0aaeffc"/>
     <w:multiLevelType w:val="multilevel"/>
     <w:lvl w:ilvl="0">
       <w:numFmt w:val="bullet"/>
@@ -3264,6 +3316,9 @@
     <w:abstractNumId w:val="991"/>
   </w:num>
   <w:num w:numId="1022">
+    <w:abstractNumId w:val="991"/>
+  </w:num>
+  <w:num w:numId="1023">
     <w:abstractNumId w:val="991"/>
   </w:num>
 </w:numbering>

</xml_diff>